<commit_message>
Teslime hazır hale getiriliyor
</commit_message>
<xml_diff>
--- a/Dökümanlar/190201133-Rapor.docx
+++ b/Dökümanlar/190201133-Rapor.docx
@@ -208,7 +208,32 @@
           <w:szCs w:val="28"/>
           <w:lang w:val="tr-TR"/>
         </w:rPr>
-        <w:t>YAZILIM LABORATUVARI-1 PROJE -1</w:t>
+        <w:t>YAZILIM LABORATUVARI-1 PROJE -</w:t>
+      </w:r>
+      <w:r>
+        <w:rPr>
+          <w:rFonts w:eastAsia="Times New Roman"/>
+          <w:b/>
+          <w:bCs/>
+          <w:color w:val="000000" w:themeColor="text1"/>
+          <w:sz w:val="28"/>
+          <w:szCs w:val="28"/>
+          <w:lang w:val="tr-TR"/>
+        </w:rPr>
+        <w:t>2</w:t>
+      </w:r>
+    </w:p>
+    <w:p>
+      <w:pPr>
+        <w:pStyle w:val="Normal"/>
+        <w:rPr>
+          <w:lang w:val="tr-TR"/>
+        </w:rPr>
+      </w:pPr>
+      <w:r>
+        <w:rPr>
+          <w:lang w:val="tr-TR"/>
+        </w:rPr>
       </w:r>
     </w:p>
     <w:p>
@@ -229,7 +254,28 @@
           <w:szCs w:val="28"/>
           <w:lang w:val="tr-TR"/>
         </w:rPr>
-        <w:t xml:space="preserve">ASANSÖRLERDEKİ TALEP YOĞUNLUĞUNUN MULTITHREAD İLE KONTROLÜ </w:t>
+        <w:t xml:space="preserve">ASANSÖRLERDEKİ TALEP YOĞUNLUĞUNUN </w:t>
+      </w:r>
+    </w:p>
+    <w:p>
+      <w:pPr>
+        <w:pStyle w:val="Normal"/>
+        <w:rPr>
+          <w:lang w:val="tr-TR"/>
+        </w:rPr>
+      </w:pPr>
+      <w:r>
+        <w:rPr>
+          <w:rFonts w:eastAsia="Times New Roman"/>
+          <w:b/>
+          <w:bCs/>
+          <w:caps/>
+          <w:color w:val="000000" w:themeColor="text1"/>
+          <w:sz w:val="28"/>
+          <w:szCs w:val="28"/>
+          <w:lang w:val="tr-TR"/>
+        </w:rPr>
+        <w:t xml:space="preserve">MULTITHREAD İLE KONTROLÜ </w:t>
       </w:r>
     </w:p>
     <w:p>
@@ -757,17 +803,30 @@
       </w:pPr>
       <w:r>
         <w:rPr>
+          <w:rFonts w:eastAsia="Times New Roman" w:cs="Times New Roman"/>
+          <w:b/>
+          <w:bCs/>
+          <w:color w:val="000000" w:themeColor="text1"/>
+          <w:kern w:val="0"/>
+          <w:sz w:val="28"/>
+          <w:szCs w:val="28"/>
+          <w:lang w:val="tr-TR" w:eastAsia="en-US" w:bidi="ar-SA"/>
+        </w:rPr>
+        <w:t>[ RAPOR ]</w:t>
+      </w:r>
+    </w:p>
+    <w:p>
+      <w:pPr>
+        <w:pStyle w:val="Normal"/>
+        <w:rPr>
           <w:rFonts w:eastAsia="Times New Roman"/>
           <w:color w:val="000000" w:themeColor="text1"/>
           <w:sz w:val="28"/>
           <w:szCs w:val="28"/>
           <w:lang w:val="tr-TR"/>
         </w:rPr>
-      </w:r>
-    </w:p>
-    <w:p>
-      <w:pPr>
-        <w:pStyle w:val="Normal"/>
+      </w:pPr>
+      <w:r>
         <w:rPr>
           <w:rFonts w:eastAsia="Times New Roman"/>
           <w:color w:val="000000" w:themeColor="text1"/>
@@ -775,8 +834,11 @@
           <w:szCs w:val="28"/>
           <w:lang w:val="tr-TR"/>
         </w:rPr>
-      </w:pPr>
-      <w:r>
+      </w:r>
+    </w:p>
+    <w:p>
+      <w:pPr>
+        <w:pStyle w:val="Normal"/>
         <w:rPr>
           <w:rFonts w:eastAsia="Times New Roman"/>
           <w:color w:val="000000" w:themeColor="text1"/>
@@ -784,11 +846,8 @@
           <w:szCs w:val="28"/>
           <w:lang w:val="tr-TR"/>
         </w:rPr>
-      </w:r>
-    </w:p>
-    <w:p>
-      <w:pPr>
-        <w:pStyle w:val="Normal"/>
+      </w:pPr>
+      <w:r>
         <w:rPr>
           <w:rFonts w:eastAsia="Times New Roman"/>
           <w:color w:val="000000" w:themeColor="text1"/>
@@ -796,42 +855,11 @@
           <w:szCs w:val="28"/>
           <w:lang w:val="tr-TR"/>
         </w:rPr>
-      </w:pPr>
-      <w:r>
-        <w:rPr>
-          <w:rFonts w:eastAsia="Times New Roman"/>
-          <w:color w:val="000000" w:themeColor="text1"/>
-          <w:sz w:val="28"/>
-          <w:szCs w:val="28"/>
-          <w:lang w:val="tr-TR"/>
-        </w:rPr>
       </w:r>
     </w:p>
     <w:p>
       <w:pPr>
         <w:pStyle w:val="Normal"/>
-        <w:rPr>
-          <w:rFonts w:eastAsia="Times New Roman"/>
-          <w:color w:val="000000" w:themeColor="text1"/>
-          <w:sz w:val="28"/>
-          <w:szCs w:val="28"/>
-          <w:lang w:val="tr-TR"/>
-        </w:rPr>
-      </w:pPr>
-      <w:r>
-        <w:rPr>
-          <w:rFonts w:eastAsia="Times New Roman"/>
-          <w:color w:val="000000" w:themeColor="text1"/>
-          <w:sz w:val="28"/>
-          <w:szCs w:val="28"/>
-          <w:lang w:val="tr-TR"/>
-        </w:rPr>
-      </w:r>
-    </w:p>
-    <w:p>
-      <w:pPr>
-        <w:pStyle w:val="Normal"/>
-        <w:jc w:val="both"/>
         <w:rPr>
           <w:rFonts w:eastAsia="Times New Roman"/>
           <w:color w:val="000000" w:themeColor="text1"/>
@@ -1274,6 +1302,19 @@
       <w:pPr>
         <w:pStyle w:val="MetinGvdesi"/>
         <w:rPr>
+          <w:lang w:val="tr-TR"/>
+        </w:rPr>
+      </w:pPr>
+      <w:r>
+        <w:rPr>
+          <w:lang w:val="tr-TR"/>
+        </w:rPr>
+      </w:r>
+    </w:p>
+    <w:p>
+      <w:pPr>
+        <w:pStyle w:val="MetinGvdesi"/>
+        <w:rPr>
           <w:rFonts w:ascii="Times New Roman" w:hAnsi="Times New Roman" w:eastAsia="SimSun" w:cs="Times New Roman"/>
           <w:color w:val="auto"/>
           <w:spacing w:val="-1"/>
@@ -1384,6 +1425,16 @@
         <w:rPr/>
       </w:pPr>
       <w:r>
+        <w:rPr/>
+      </w:r>
+    </w:p>
+    <w:p>
+      <w:pPr>
+        <w:pStyle w:val="MetinGvdesi"/>
+        <w:ind w:hanging="0"/>
+        <w:rPr/>
+      </w:pPr>
+      <w:r>
         <w:rPr>
           <w:b/>
           <w:bCs/>
@@ -1402,6 +1453,16 @@
         <w:rPr/>
       </w:pPr>
       <w:r>
+        <w:rPr/>
+      </w:r>
+    </w:p>
+    <w:p>
+      <w:pPr>
+        <w:pStyle w:val="MetinGvdesi"/>
+        <w:ind w:hanging="0"/>
+        <w:rPr/>
+      </w:pPr>
+      <w:r>
         <w:rPr>
           <w:b/>
           <w:bCs/>
@@ -1420,6 +1481,16 @@
         <w:rPr/>
       </w:pPr>
       <w:r>
+        <w:rPr/>
+      </w:r>
+    </w:p>
+    <w:p>
+      <w:pPr>
+        <w:pStyle w:val="MetinGvdesi"/>
+        <w:ind w:hanging="0"/>
+        <w:rPr/>
+      </w:pPr>
+      <w:r>
         <w:rPr>
           <w:b/>
           <w:bCs/>
@@ -1438,6 +1509,16 @@
         <w:rPr/>
       </w:pPr>
       <w:r>
+        <w:rPr/>
+      </w:r>
+    </w:p>
+    <w:p>
+      <w:pPr>
+        <w:pStyle w:val="MetinGvdesi"/>
+        <w:ind w:hanging="0"/>
+        <w:rPr/>
+      </w:pPr>
+      <w:r>
         <w:rPr>
           <w:b/>
           <w:bCs/>
@@ -1456,6 +1537,16 @@
         <w:rPr/>
       </w:pPr>
       <w:r>
+        <w:rPr/>
+      </w:r>
+    </w:p>
+    <w:p>
+      <w:pPr>
+        <w:pStyle w:val="MetinGvdesi"/>
+        <w:ind w:hanging="0"/>
+        <w:rPr/>
+      </w:pPr>
+      <w:r>
         <w:rPr>
           <w:b/>
           <w:bCs/>
@@ -1465,30 +1556,6 @@
       <w:r>
         <w:rPr/>
         <w:t xml:space="preserve">: Katlardaki kuyrukları kontrol eder. Kuyrukta bekleyen kişilerin toplam sayısı asansörün kapasitesinin 2 katını aştığı durumda (20) yeni asansörü aktif hale getirir. Kuyrukta bekleyen kişilerin toplam sayısı asansör kapasitenin altına indiğinde asansörlerden biri pasif hale gelir. Bu işlem tek asansörün çalıştığı durumda geçerli değildir. </w:t>
-      </w:r>
-    </w:p>
-    <w:p>
-      <w:pPr>
-        <w:pStyle w:val="MetinGvdesi"/>
-        <w:ind w:hanging="0"/>
-        <w:rPr/>
-      </w:pPr>
-      <w:r>
-        <w:rPr/>
-      </w:r>
-    </w:p>
-    <w:p>
-      <w:pPr>
-        <w:pStyle w:val="MetinGvdesi"/>
-        <w:ind w:hanging="0"/>
-        <w:rPr>
-          <w:lang w:val="tr-TR"/>
-        </w:rPr>
-      </w:pPr>
-      <w:r>
-        <w:rPr>
-          <w:lang w:val="tr-TR"/>
-        </w:rPr>
       </w:r>
     </w:p>
     <w:p>
@@ -1585,7 +1652,7 @@
           <w:bCs/>
         </w:rPr>
         <w:drawing>
-          <wp:anchor behindDoc="0" distT="0" distB="0" distL="0" distR="0" simplePos="0" locked="0" layoutInCell="0" allowOverlap="1" relativeHeight="10">
+          <wp:anchor behindDoc="0" distT="0" distB="0" distL="0" distR="0" simplePos="0" locked="0" layoutInCell="0" allowOverlap="1" relativeHeight="11">
             <wp:simplePos x="0" y="0"/>
             <wp:positionH relativeFrom="column">
               <wp:align>center</wp:align>
@@ -1771,7 +1838,7 @@
       <w:bookmarkStart w:id="1" w:name="TemelKlasorYapisi21"/>
       <w:r>
         <w:drawing>
-          <wp:anchor behindDoc="0" distT="0" distB="0" distL="0" distR="0" simplePos="0" locked="0" layoutInCell="0" allowOverlap="1" relativeHeight="8">
+          <wp:anchor behindDoc="0" distT="0" distB="0" distL="0" distR="0" simplePos="0" locked="0" layoutInCell="0" allowOverlap="1" relativeHeight="6">
             <wp:simplePos x="0" y="0"/>
             <wp:positionH relativeFrom="column">
               <wp:posOffset>29845</wp:posOffset>
@@ -1858,15 +1925,10 @@
     <w:p>
       <w:pPr>
         <w:pStyle w:val="MetinGvdesi"/>
-        <w:ind w:hanging="0"/>
-        <w:rPr>
-          <w:lang w:val="tr-TR"/>
-        </w:rPr>
-      </w:pPr>
-      <w:r>
-        <w:rPr>
-          <w:lang w:val="tr-TR"/>
-        </w:rPr>
+        <w:rPr/>
+      </w:pPr>
+      <w:r>
+        <w:rPr/>
       </w:r>
     </w:p>
     <w:p>
@@ -1908,7 +1970,7 @@
           <w:lang w:val="tr-TR"/>
         </w:rPr>
         <w:drawing>
-          <wp:anchor behindDoc="0" distT="0" distB="0" distL="0" distR="0" simplePos="0" locked="0" layoutInCell="0" allowOverlap="1" relativeHeight="7">
+          <wp:anchor behindDoc="0" distT="0" distB="0" distL="0" distR="0" simplePos="0" locked="0" layoutInCell="0" allowOverlap="1" relativeHeight="12">
             <wp:simplePos x="0" y="0"/>
             <wp:positionH relativeFrom="column">
               <wp:align>center</wp:align>
@@ -1993,43 +2055,43 @@
       </w:pPr>
       <w:r>
         <w:rPr/>
-        <w:t>Bu bölümde o kattan başka bir kata geçmek isteyen müşterilerin kuyruk sıralamaları gösterilmektedir.  Kuyruk gösteri [hedef kat, gidecek müşteri sayısı]</w:t>
-      </w:r>
-    </w:p>
-    <w:p>
-      <w:pPr>
-        <w:pStyle w:val="MetinGvdesi"/>
-        <w:rPr>
-          <w:lang w:val="tr-TR"/>
-        </w:rPr>
-      </w:pPr>
-      <w:r>
-        <w:rPr/>
-        <w:t>Örnek olarak zemin kat kuyruğunu incelersek:</w:t>
-      </w:r>
-    </w:p>
-    <w:p>
-      <w:pPr>
-        <w:pStyle w:val="MetinGvdesi"/>
-        <w:rPr>
-          <w:lang w:val="tr-TR"/>
-        </w:rPr>
-      </w:pPr>
-      <w:r>
-        <w:rPr/>
-        <w:t>[1, 1] [3, 7] [2, 8]</w:t>
-      </w:r>
-    </w:p>
-    <w:p>
-      <w:pPr>
-        <w:pStyle w:val="MetinGvdesi"/>
-        <w:rPr>
-          <w:lang w:val="tr-TR"/>
-        </w:rPr>
-      </w:pPr>
-      <w:r>
-        <w:rPr/>
-        <w:t xml:space="preserve">1. Kata 1 </w:t>
+        <w:t>Bu bölümde o kattan başka bir kata geçmek isteyen müşterilerin kuyruk sıralamaları gösterilmektedir.  Kuyruk gösteri [</w:t>
+      </w:r>
+      <w:r>
+        <w:rPr>
+          <w:b/>
+          <w:bCs/>
+          <w:color w:val="C9211E"/>
+        </w:rPr>
+        <w:t>hedef kat</w:t>
+      </w:r>
+      <w:r>
+        <w:rPr/>
+        <w:t xml:space="preserve">, </w:t>
+      </w:r>
+      <w:r>
+        <w:rPr>
+          <w:b/>
+          <w:bCs/>
+          <w:color w:val="8D1D75"/>
+        </w:rPr>
+        <w:t>gidecek müşteri sayısı</w:t>
+      </w:r>
+      <w:r>
+        <w:rPr/>
+        <w:t>]</w:t>
+      </w:r>
+    </w:p>
+    <w:p>
+      <w:pPr>
+        <w:pStyle w:val="MetinGvdesi"/>
+        <w:rPr>
+          <w:lang w:val="tr-TR"/>
+        </w:rPr>
+      </w:pPr>
+      <w:r>
+        <w:rPr/>
+        <w:t xml:space="preserve">Örnek olarak </w:t>
       </w:r>
       <w:r>
         <w:rPr>
@@ -2041,19 +2103,23 @@
           <w:szCs w:val="20"/>
           <w:lang w:val="x-none" w:eastAsia="x-none" w:bidi="ar-SA"/>
         </w:rPr>
-        <w:t>müşteri</w:t>
-      </w:r>
-    </w:p>
-    <w:p>
-      <w:pPr>
-        <w:pStyle w:val="MetinGvdesi"/>
-        <w:rPr>
-          <w:lang w:val="tr-TR"/>
-        </w:rPr>
-      </w:pPr>
-      <w:r>
-        <w:rPr/>
-        <w:t xml:space="preserve">3. Kata 7 </w:t>
+        <w:t>Zemin katın</w:t>
+      </w:r>
+      <w:r>
+        <w:rPr/>
+        <w:t xml:space="preserve"> kuyruğunu incelersek:</w:t>
+      </w:r>
+    </w:p>
+    <w:p>
+      <w:pPr>
+        <w:pStyle w:val="MetinGvdesi"/>
+        <w:rPr>
+          <w:lang w:val="tr-TR"/>
+        </w:rPr>
+      </w:pPr>
+      <w:r>
+        <w:rPr/>
+        <w:t>[</w:t>
       </w:r>
       <w:r>
         <w:rPr>
@@ -2065,19 +2131,11 @@
           <w:szCs w:val="20"/>
           <w:lang w:val="x-none" w:eastAsia="x-none" w:bidi="ar-SA"/>
         </w:rPr>
-        <w:t>müşteri</w:t>
-      </w:r>
-    </w:p>
-    <w:p>
-      <w:pPr>
-        <w:pStyle w:val="MetinGvdesi"/>
-        <w:rPr>
-          <w:lang w:val="tr-TR"/>
-        </w:rPr>
-      </w:pPr>
-      <w:r>
-        <w:rPr/>
-        <w:t xml:space="preserve">2. Kata 8 </w:t>
+        <w:t>2,2</w:t>
+      </w:r>
+      <w:r>
+        <w:rPr/>
+        <w:t xml:space="preserve">]  =&gt;  </w:t>
       </w:r>
       <w:r>
         <w:rPr>
@@ -2089,32 +2147,23 @@
           <w:szCs w:val="20"/>
           <w:lang w:val="x-none" w:eastAsia="x-none" w:bidi="ar-SA"/>
         </w:rPr>
-        <w:t>müşteri</w:t>
-      </w:r>
-    </w:p>
-    <w:p>
-      <w:pPr>
-        <w:pStyle w:val="MetinGvdesi"/>
-        <w:rPr>
-          <w:lang w:val="tr-TR"/>
-        </w:rPr>
-      </w:pPr>
-      <w:r>
-        <w:rPr/>
-        <w:t>toplamda 16 müşteri kuyrukta sıra beklemektedir. Hesaplamanın doğruluğunu</w:t>
-      </w:r>
-      <w:r>
-        <w:rPr>
-          <w:b/>
-          <w:bCs/>
-        </w:rPr>
-        <w:t xml:space="preserve"> Katlarda oluşan kuyruklar </w:t>
+        <w:t>2. Kata 2 müşteri gitmek için kuyruğa girmiş.</w:t>
+      </w:r>
+    </w:p>
+    <w:p>
+      <w:pPr>
+        <w:pStyle w:val="MetinGvdesi"/>
+        <w:rPr>
+          <w:lang w:val="tr-TR"/>
+        </w:rPr>
+      </w:pPr>
+      <w:r>
+        <w:rPr/>
+        <w:t xml:space="preserve">toplamda </w:t>
       </w:r>
       <w:r>
         <w:rPr>
           <w:rFonts w:eastAsia="SimSun" w:cs="Times New Roman"/>
-          <w:b w:val="false"/>
-          <w:bCs w:val="false"/>
           <w:color w:val="auto"/>
           <w:spacing w:val="-1"/>
           <w:kern w:val="0"/>
@@ -2122,13 +2171,24 @@
           <w:szCs w:val="20"/>
           <w:lang w:val="x-none" w:eastAsia="x-none" w:bidi="ar-SA"/>
         </w:rPr>
-        <w:t xml:space="preserve">başlığı altında bulunan </w:t>
+        <w:t>2</w:t>
+      </w:r>
+      <w:r>
+        <w:rPr/>
+        <w:t xml:space="preserve"> müşteri kuyrukta sıra beklemektedir. Hesaplamanın doğruluğunu</w:t>
+      </w:r>
+      <w:r>
+        <w:rPr>
+          <w:b/>
+          <w:bCs/>
+        </w:rPr>
+        <w:t xml:space="preserve"> Katlarda oluşan kuyruklar </w:t>
       </w:r>
       <w:r>
         <w:rPr>
           <w:rFonts w:eastAsia="SimSun" w:cs="Times New Roman"/>
-          <w:b/>
-          <w:bCs/>
+          <w:b w:val="false"/>
+          <w:bCs w:val="false"/>
           <w:color w:val="auto"/>
           <w:spacing w:val="-1"/>
           <w:kern w:val="0"/>
@@ -2136,13 +2196,13 @@
           <w:szCs w:val="20"/>
           <w:lang w:val="x-none" w:eastAsia="x-none" w:bidi="ar-SA"/>
         </w:rPr>
-        <w:t xml:space="preserve">Şekil 2 </w:t>
+        <w:t xml:space="preserve">başlığı altında bulunan </w:t>
       </w:r>
       <w:r>
         <w:rPr>
           <w:rFonts w:eastAsia="SimSun" w:cs="Times New Roman"/>
-          <w:b w:val="false"/>
-          <w:bCs w:val="false"/>
+          <w:b/>
+          <w:bCs/>
           <w:color w:val="auto"/>
           <w:spacing w:val="-1"/>
           <w:kern w:val="0"/>
@@ -2150,6 +2210,20 @@
           <w:szCs w:val="20"/>
           <w:lang w:val="x-none" w:eastAsia="x-none" w:bidi="ar-SA"/>
         </w:rPr>
+        <w:t xml:space="preserve">Şekil 2 </w:t>
+      </w:r>
+      <w:r>
+        <w:rPr>
+          <w:rFonts w:eastAsia="SimSun" w:cs="Times New Roman"/>
+          <w:b w:val="false"/>
+          <w:bCs w:val="false"/>
+          <w:color w:val="auto"/>
+          <w:spacing w:val="-1"/>
+          <w:kern w:val="0"/>
+          <w:sz w:val="20"/>
+          <w:szCs w:val="20"/>
+          <w:lang w:val="x-none" w:eastAsia="x-none" w:bidi="ar-SA"/>
+        </w:rPr>
         <w:t>üzerinden kontrol edebilirsiniz.</w:t>
       </w:r>
     </w:p>
@@ -2215,7 +2289,7 @@
       <w:bookmarkStart w:id="3" w:name="TemelKlasorYapisi25"/>
       <w:r>
         <w:drawing>
-          <wp:anchor behindDoc="0" distT="0" distB="0" distL="0" distR="0" simplePos="0" locked="0" layoutInCell="0" allowOverlap="1" relativeHeight="6">
+          <wp:anchor behindDoc="0" distT="0" distB="0" distL="0" distR="0" simplePos="0" locked="0" layoutInCell="0" allowOverlap="1" relativeHeight="10">
             <wp:simplePos x="0" y="0"/>
             <wp:positionH relativeFrom="column">
               <wp:posOffset>-81915</wp:posOffset>
@@ -2298,7 +2372,47 @@
       </w:pPr>
       <w:r>
         <w:rPr/>
-        <w:t xml:space="preserve">Bu bölüm üzerinden her bir asansörün ismini, modunu, bulunduğu katı, hedeflediği katı, hareket yönünü, anlık olarak içerisinde bulunan kişi sayısını ve katlara gitmek isteyen müşterilerin detaylı bilgilerini görüntüleyebilirsiniz. Asansörlede bulunan kişilerin gösterim [hedef kat, gidecek müşteri sayısı]  şeklinde gösterilmektedir. Mod özellikleri hakkında detaylı bilgi </w:t>
+        <w:t>Bu bölüm üzerinden her bir asansörün ismini, modunu, bulunduğu katı, hedeflediği katı, hareket yönünü, anlık olarak içerisinde bulunan kişi sayısını ve katlara gitmek isteyen müşterilerin detaylı bilgilerini görüntüleyebilirsiniz. Asansörlede bulunan kişilerin gösterim [</w:t>
+      </w:r>
+      <w:r>
+        <w:rPr>
+          <w:b/>
+          <w:bCs/>
+          <w:color w:val="FF0000"/>
+        </w:rPr>
+        <w:t>hedef kat</w:t>
+      </w:r>
+      <w:r>
+        <w:rPr/>
+        <w:t xml:space="preserve">, </w:t>
+      </w:r>
+      <w:r>
+        <w:rPr>
+          <w:b/>
+          <w:bCs/>
+          <w:color w:val="780373"/>
+        </w:rPr>
+        <w:t>gidecek müşteri sayısı</w:t>
+      </w:r>
+      <w:r>
+        <w:rPr/>
+        <w:t xml:space="preserve">]  şeklinde gösterilmektedir. </w:t>
+      </w:r>
+      <w:r>
+        <w:rPr>
+          <w:rFonts w:eastAsia="SimSun" w:cs="Times New Roman"/>
+          <w:color w:val="auto"/>
+          <w:spacing w:val="-1"/>
+          <w:kern w:val="0"/>
+          <w:sz w:val="20"/>
+          <w:szCs w:val="20"/>
+          <w:lang w:val="x-none" w:eastAsia="x-none" w:bidi="ar-SA"/>
+        </w:rPr>
+        <w:t>Durum</w:t>
+      </w:r>
+      <w:r>
+        <w:rPr/>
+        <w:t xml:space="preserve"> özellikleri hakkında detaylı bilgi </w:t>
       </w:r>
       <w:r>
         <w:rPr>
@@ -2362,7 +2476,7 @@
       <w:bookmarkStart w:id="4" w:name="TemelKlasorYapisi212"/>
       <w:r>
         <w:drawing>
-          <wp:anchor behindDoc="0" distT="0" distB="0" distL="0" distR="0" simplePos="0" locked="0" layoutInCell="0" allowOverlap="1" relativeHeight="5">
+          <wp:anchor behindDoc="0" distT="0" distB="0" distL="0" distR="0" simplePos="0" locked="0" layoutInCell="0" allowOverlap="1" relativeHeight="8">
             <wp:simplePos x="0" y="0"/>
             <wp:positionH relativeFrom="column">
               <wp:align>center</wp:align>
@@ -2450,6 +2564,19 @@
       <w:r>
         <w:rPr/>
         <w:t xml:space="preserve">Form içerisinde tek bir buton bulunmaktadır. Bu buton sistemi başlatmaktadır. Sistem başlatılması durumunda kapatılanadek durmamaktadır. </w:t>
+      </w:r>
+    </w:p>
+    <w:p>
+      <w:pPr>
+        <w:pStyle w:val="MetinGvdesi"/>
+        <w:rPr>
+          <w:lang w:val="tr-TR"/>
+        </w:rPr>
+      </w:pPr>
+      <w:r>
+        <w:rPr>
+          <w:lang w:val="tr-TR"/>
+        </w:rPr>
       </w:r>
     </w:p>
     <w:p>
@@ -2639,17 +2766,51 @@
       <w:pPr>
         <w:pStyle w:val="MetinGvdesi"/>
         <w:rPr>
-          <w:b/>
-          <w:b/>
-          <w:bCs/>
-        </w:rPr>
-      </w:pPr>
-      <w:r>
-        <w:rPr>
-          <w:b/>
-          <w:bCs/>
-        </w:rPr>
-        <w:t xml:space="preserve">Giriş Kuyruğu: </w:t>
+          <w:lang w:val="tr-TR"/>
+        </w:rPr>
+      </w:pPr>
+      <w:r>
+        <w:rPr>
+          <w:lang w:val="tr-TR"/>
+        </w:rPr>
+      </w:r>
+    </w:p>
+    <w:p>
+      <w:pPr>
+        <w:pStyle w:val="MetinGvdesi"/>
+        <w:rPr>
+          <w:b/>
+          <w:b/>
+          <w:bCs/>
+        </w:rPr>
+      </w:pPr>
+      <w:r>
+        <w:rPr>
+          <w:b/>
+          <w:bCs/>
+        </w:rPr>
+        <w:t xml:space="preserve">Giriş </w:t>
+      </w:r>
+      <w:r>
+        <w:rPr>
+          <w:rFonts w:eastAsia="SimSun" w:cs="Times New Roman"/>
+          <w:b/>
+          <w:bCs/>
+          <w:color w:val="auto"/>
+          <w:spacing w:val="-1"/>
+          <w:kern w:val="0"/>
+          <w:sz w:val="20"/>
+          <w:szCs w:val="20"/>
+          <w:lang w:val="x-none" w:eastAsia="x-none" w:bidi="ar-SA"/>
+        </w:rPr>
+        <w:t>Yapan Toplam Müşteri Sayısı</w:t>
+      </w:r>
+      <w:r>
+        <w:rPr>
+          <w:b/>
+          <w:bCs/>
+        </w:rPr>
+        <w:t xml:space="preserve">: </w:t>
       </w:r>
       <w:r>
         <w:rPr>
@@ -2659,6 +2820,22 @@
           <w:lang w:val="tr-TR"/>
         </w:rPr>
         <w:t>Sistemin çalıştığı süre boyunca AVM giriş yapan  toplam müşteri sayısını gösterir.</w:t>
+      </w:r>
+    </w:p>
+    <w:p>
+      <w:pPr>
+        <w:pStyle w:val="MetinGvdesi"/>
+        <w:rPr>
+          <w:b/>
+          <w:b/>
+          <w:bCs/>
+        </w:rPr>
+      </w:pPr>
+      <w:r>
+        <w:rPr>
+          <w:b/>
+          <w:bCs/>
+        </w:rPr>
       </w:r>
     </w:p>
     <w:p>
@@ -2678,40 +2855,6 @@
           <w:szCs w:val="20"/>
           <w:lang w:val="tr-TR" w:eastAsia="x-none" w:bidi="ar-SA"/>
         </w:rPr>
-        <w:t>AVM Çıkan Kişi Sayısı</w:t>
-      </w:r>
-      <w:r>
-        <w:rPr>
-          <w:rFonts w:eastAsia="SimSun" w:cs="Times New Roman"/>
-          <w:b w:val="false"/>
-          <w:bCs w:val="false"/>
-          <w:color w:val="auto"/>
-          <w:spacing w:val="-1"/>
-          <w:kern w:val="0"/>
-          <w:sz w:val="20"/>
-          <w:szCs w:val="20"/>
-          <w:lang w:val="tr-TR" w:eastAsia="x-none" w:bidi="ar-SA"/>
-        </w:rPr>
-        <w:t>: Sistem çalıştığı süre boyunca AVM den çıkış yapan toplam müşteri sayısını gösterir.</w:t>
-      </w:r>
-    </w:p>
-    <w:p>
-      <w:pPr>
-        <w:pStyle w:val="MetinGvdesi"/>
-        <w:rPr/>
-      </w:pPr>
-      <w:r>
-        <w:rPr>
-          <w:rFonts w:eastAsia="SimSun" w:cs="Times New Roman"/>
-          <w:b/>
-          <w:bCs/>
-          <w:color w:val="auto"/>
-          <w:spacing w:val="-1"/>
-          <w:kern w:val="0"/>
-          <w:sz w:val="20"/>
-          <w:szCs w:val="20"/>
-          <w:lang w:val="tr-TR" w:eastAsia="x-none" w:bidi="ar-SA"/>
-        </w:rPr>
         <w:t>Çıkış</w:t>
       </w:r>
       <w:r>
@@ -2721,72 +2864,33 @@
           <w:color w:val="auto"/>
           <w:lang w:val="tr-TR"/>
         </w:rPr>
-        <w:t xml:space="preserve"> Kuyruğu</w:t>
-      </w:r>
-      <w:r>
-        <w:rPr>
-          <w:b w:val="false"/>
-          <w:bCs w:val="false"/>
-          <w:color w:val="auto"/>
-          <w:lang w:val="tr-TR"/>
-        </w:rPr>
-        <w:t>: Sistemin çalıştığı süre boyunca AVM den çıkış yapan ve çıkış yapmak için kuyruğa giren  toplam müşteri sayısını gösterir.</w:t>
-      </w:r>
-    </w:p>
-    <w:p>
-      <w:pPr>
-        <w:pStyle w:val="MetinGvdesi"/>
-        <w:rPr/>
-      </w:pPr>
-      <w:r>
-        <w:rPr>
-          <w:b/>
-          <w:bCs/>
-          <w:color w:val="auto"/>
-          <w:lang w:val="tr-TR"/>
-        </w:rPr>
-        <w:t>ÖNEMLİ NOT: Çıkış Kuyruğunda bulunan kişiler kuyrukta da bulun</w:t>
-      </w:r>
-      <w:r>
-        <w:rPr>
-          <w:rFonts w:eastAsia="SimSun" w:cs="Times New Roman"/>
-          <w:b/>
-          <w:bCs/>
-          <w:color w:val="auto"/>
-          <w:spacing w:val="-1"/>
-          <w:kern w:val="0"/>
-          <w:sz w:val="20"/>
-          <w:szCs w:val="20"/>
-          <w:lang w:val="tr-TR" w:eastAsia="x-none" w:bidi="ar-SA"/>
-        </w:rPr>
-        <w:t>abildikleri</w:t>
-      </w:r>
-      <w:r>
-        <w:rPr>
-          <w:b/>
-          <w:bCs/>
-          <w:color w:val="auto"/>
-          <w:lang w:val="tr-TR"/>
-        </w:rPr>
-        <w:t xml:space="preserve"> için AVM içerisinden çıkmamış olabilirler.</w:t>
-      </w:r>
-    </w:p>
-    <w:p>
-      <w:pPr>
-        <w:pStyle w:val="MetinGvdesi"/>
-        <w:ind w:hanging="0"/>
-        <w:rPr>
-          <w:b w:val="false"/>
-          <w:b w:val="false"/>
-          <w:bCs w:val="false"/>
-          <w:color w:val="auto"/>
-          <w:lang w:val="tr-TR"/>
-        </w:rPr>
-      </w:pPr>
-      <w:r>
-        <w:rPr>
-          <w:b w:val="false"/>
-          <w:bCs w:val="false"/>
+        <w:t xml:space="preserve">  Yapan Toplam Müşteri Sayısı</w:t>
+      </w:r>
+      <w:r>
+        <w:rPr>
+          <w:b w:val="false"/>
+          <w:bCs w:val="false"/>
+          <w:color w:val="auto"/>
+          <w:lang w:val="tr-TR"/>
+        </w:rPr>
+        <w:t>: Sistemin çalıştığı süre boyunca AVM den çıkış yapan toplam müşteri sayısını gösterir.</w:t>
+      </w:r>
+    </w:p>
+    <w:p>
+      <w:pPr>
+        <w:pStyle w:val="MetinGvdesi"/>
+        <w:rPr>
+          <w:b/>
+          <w:b/>
+          <w:bCs/>
+          <w:color w:val="auto"/>
+          <w:lang w:val="tr-TR"/>
+        </w:rPr>
+      </w:pPr>
+      <w:r>
+        <w:rPr>
+          <w:b/>
+          <w:bCs/>
           <w:color w:val="auto"/>
           <w:lang w:val="tr-TR"/>
         </w:rPr>
@@ -2851,7 +2955,7 @@
       <w:bookmarkStart w:id="6" w:name="TemelKlasorYapisi2222"/>
       <w:r>
         <w:drawing>
-          <wp:anchor behindDoc="0" distT="0" distB="0" distL="0" distR="0" simplePos="0" locked="0" layoutInCell="0" allowOverlap="1" relativeHeight="11">
+          <wp:anchor behindDoc="0" distT="0" distB="0" distL="0" distR="0" simplePos="0" locked="0" layoutInCell="0" allowOverlap="1" relativeHeight="7">
             <wp:simplePos x="0" y="0"/>
             <wp:positionH relativeFrom="column">
               <wp:align>center</wp:align>
@@ -2943,6 +3047,26 @@
     <w:p>
       <w:pPr>
         <w:pStyle w:val="MetinGvdesi"/>
+        <w:rPr>
+          <w:b w:val="false"/>
+          <w:b w:val="false"/>
+          <w:bCs w:val="false"/>
+          <w:color w:val="auto"/>
+          <w:lang w:val="tr-TR"/>
+        </w:rPr>
+      </w:pPr>
+      <w:r>
+        <w:rPr>
+          <w:b w:val="false"/>
+          <w:bCs w:val="false"/>
+          <w:color w:val="auto"/>
+          <w:lang w:val="tr-TR"/>
+        </w:rPr>
+      </w:r>
+    </w:p>
+    <w:p>
+      <w:pPr>
+        <w:pStyle w:val="MetinGvdesi"/>
         <w:rPr/>
       </w:pPr>
       <w:r>
@@ -2967,6 +3091,26 @@
     <w:p>
       <w:pPr>
         <w:pStyle w:val="MetinGvdesi"/>
+        <w:rPr>
+          <w:b w:val="false"/>
+          <w:b w:val="false"/>
+          <w:bCs w:val="false"/>
+          <w:color w:val="auto"/>
+          <w:lang w:val="tr-TR"/>
+        </w:rPr>
+      </w:pPr>
+      <w:r>
+        <w:rPr>
+          <w:b w:val="false"/>
+          <w:bCs w:val="false"/>
+          <w:color w:val="auto"/>
+          <w:lang w:val="tr-TR"/>
+        </w:rPr>
+      </w:r>
+    </w:p>
+    <w:p>
+      <w:pPr>
+        <w:pStyle w:val="MetinGvdesi"/>
         <w:rPr/>
       </w:pPr>
       <w:r>
@@ -2991,6 +3135,26 @@
     <w:p>
       <w:pPr>
         <w:pStyle w:val="MetinGvdesi"/>
+        <w:rPr>
+          <w:b w:val="false"/>
+          <w:b w:val="false"/>
+          <w:bCs w:val="false"/>
+          <w:color w:val="auto"/>
+          <w:lang w:val="tr-TR"/>
+        </w:rPr>
+      </w:pPr>
+      <w:r>
+        <w:rPr>
+          <w:b w:val="false"/>
+          <w:bCs w:val="false"/>
+          <w:color w:val="auto"/>
+          <w:lang w:val="tr-TR"/>
+        </w:rPr>
+      </w:r>
+    </w:p>
+    <w:p>
+      <w:pPr>
+        <w:pStyle w:val="MetinGvdesi"/>
         <w:rPr/>
       </w:pPr>
       <w:r>
@@ -3028,6 +3192,106 @@
           <w:lang w:val="tr-TR"/>
         </w:rPr>
         <w:t xml:space="preserve"> konuma geçmeye hazırlanıyor. Bu durumda olan bir asansör sadece asansörden müşteri indirme işlemi yapmaktadır. Asansör içerisine yeni müşteri eklemez.</w:t>
+      </w:r>
+    </w:p>
+    <w:p>
+      <w:pPr>
+        <w:pStyle w:val="MetinGvdesi"/>
+        <w:rPr>
+          <w:b w:val="false"/>
+          <w:b w:val="false"/>
+          <w:bCs w:val="false"/>
+          <w:color w:val="auto"/>
+          <w:lang w:val="tr-TR"/>
+        </w:rPr>
+      </w:pPr>
+      <w:r>
+        <w:rPr>
+          <w:b w:val="false"/>
+          <w:bCs w:val="false"/>
+          <w:color w:val="auto"/>
+          <w:lang w:val="tr-TR"/>
+        </w:rPr>
+      </w:r>
+    </w:p>
+    <w:p>
+      <w:pPr>
+        <w:pStyle w:val="MetinGvdesi"/>
+        <w:rPr>
+          <w:b w:val="false"/>
+          <w:b w:val="false"/>
+          <w:bCs w:val="false"/>
+          <w:color w:val="auto"/>
+          <w:lang w:val="tr-TR"/>
+        </w:rPr>
+      </w:pPr>
+      <w:r>
+        <w:rPr>
+          <w:b w:val="false"/>
+          <w:bCs w:val="false"/>
+          <w:color w:val="auto"/>
+          <w:lang w:val="tr-TR"/>
+        </w:rPr>
+      </w:r>
+    </w:p>
+    <w:p>
+      <w:pPr>
+        <w:pStyle w:val="MetinGvdesi"/>
+        <w:rPr>
+          <w:b w:val="false"/>
+          <w:b w:val="false"/>
+          <w:bCs w:val="false"/>
+          <w:color w:val="auto"/>
+          <w:lang w:val="tr-TR"/>
+        </w:rPr>
+      </w:pPr>
+      <w:r>
+        <w:rPr>
+          <w:b w:val="false"/>
+          <w:bCs w:val="false"/>
+          <w:color w:val="auto"/>
+          <w:lang w:val="tr-TR"/>
+        </w:rPr>
+      </w:r>
+    </w:p>
+    <w:p>
+      <w:pPr>
+        <w:pStyle w:val="MetinGvdesi"/>
+        <w:rPr>
+          <w:b w:val="false"/>
+          <w:b w:val="false"/>
+          <w:bCs w:val="false"/>
+          <w:color w:val="auto"/>
+          <w:lang w:val="tr-TR"/>
+        </w:rPr>
+      </w:pPr>
+      <w:r>
+        <w:rPr>
+          <w:b w:val="false"/>
+          <w:bCs w:val="false"/>
+          <w:color w:val="auto"/>
+          <w:lang w:val="tr-TR"/>
+        </w:rPr>
+      </w:r>
+    </w:p>
+    <w:p>
+      <w:pPr>
+        <w:pStyle w:val="MetinGvdesi"/>
+        <w:rPr>
+          <w:b w:val="false"/>
+          <w:b w:val="false"/>
+          <w:bCs w:val="false"/>
+          <w:color w:val="auto"/>
+          <w:lang w:val="tr-TR"/>
+        </w:rPr>
+      </w:pPr>
+      <w:r>
+        <w:rPr>
+          <w:b w:val="false"/>
+          <w:bCs w:val="false"/>
+          <w:color w:val="auto"/>
+          <w:lang w:val="tr-TR"/>
+        </w:rPr>
       </w:r>
     </w:p>
     <w:p>
@@ -3096,7 +3360,7 @@
       <w:r>
         <w:rPr/>
         <w:drawing>
-          <wp:anchor behindDoc="0" distT="0" distB="0" distL="0" distR="0" simplePos="0" locked="0" layoutInCell="0" allowOverlap="1" relativeHeight="9">
+          <wp:anchor behindDoc="0" distT="0" distB="0" distL="0" distR="0" simplePos="0" locked="0" layoutInCell="0" allowOverlap="1" relativeHeight="5">
             <wp:simplePos x="0" y="0"/>
             <wp:positionH relativeFrom="column">
               <wp:align>center</wp:align>
@@ -3234,21 +3498,6 @@
         <w:rPr>
           <w:lang w:val="tr-TR"/>
         </w:rPr>
-        <w:tab/>
-      </w:r>
-    </w:p>
-    <w:p>
-      <w:pPr>
-        <w:pStyle w:val="Normal"/>
-        <w:jc w:val="both"/>
-        <w:rPr>
-          <w:lang w:val="tr-TR"/>
-        </w:rPr>
-      </w:pPr>
-      <w:r>
-        <w:rPr>
-          <w:lang w:val="tr-TR"/>
-        </w:rPr>
       </w:r>
     </w:p>
     <w:p>
@@ -3376,7 +3625,9 @@
         </w:rPr>
       </w:pPr>
       <w:r>
-        <w:rPr/>
+        <w:rPr>
+          <w:lang w:val="tr-TR"/>
+        </w:rPr>
       </w:r>
     </w:p>
     <w:p>
@@ -3392,7 +3643,7 @@
       <w:bookmarkStart w:id="8" w:name="TemelKlasorYapisi222223"/>
       <w:r>
         <w:drawing>
-          <wp:anchor behindDoc="0" distT="0" distB="0" distL="0" distR="0" simplePos="0" locked="0" layoutInCell="0" allowOverlap="1" relativeHeight="12">
+          <wp:anchor behindDoc="0" distT="0" distB="0" distL="0" distR="0" simplePos="0" locked="0" layoutInCell="0" allowOverlap="1" relativeHeight="9">
             <wp:simplePos x="0" y="0"/>
             <wp:positionH relativeFrom="column">
               <wp:align>center</wp:align>
@@ -3468,6 +3719,38 @@
     </w:p>
     <w:p>
       <w:pPr>
+        <w:pStyle w:val="Normal"/>
+        <w:spacing w:lineRule="auto" w:line="259"/>
+        <w:ind w:left="288" w:hanging="288"/>
+        <w:jc w:val="center"/>
+        <w:rPr>
+          <w:lang w:val="tr-TR"/>
+        </w:rPr>
+      </w:pPr>
+      <w:r>
+        <w:rPr>
+          <w:lang w:val="tr-TR"/>
+        </w:rPr>
+      </w:r>
+    </w:p>
+    <w:p>
+      <w:pPr>
+        <w:pStyle w:val="Normal"/>
+        <w:spacing w:lineRule="auto" w:line="259"/>
+        <w:ind w:left="288" w:hanging="288"/>
+        <w:jc w:val="center"/>
+        <w:rPr>
+          <w:lang w:val="tr-TR"/>
+        </w:rPr>
+      </w:pPr>
+      <w:r>
+        <w:rPr>
+          <w:lang w:val="tr-TR"/>
+        </w:rPr>
+      </w:r>
+    </w:p>
+    <w:p>
+      <w:pPr>
         <w:pStyle w:val="Balk1"/>
         <w:ind w:hanging="0"/>
         <w:rPr>
@@ -3628,76 +3911,6 @@
     </w:p>
     <w:p>
       <w:pPr>
-        <w:pStyle w:val="Normal"/>
-        <w:jc w:val="both"/>
-        <w:rPr>
-          <w:lang w:val="tr-TR"/>
-        </w:rPr>
-      </w:pPr>
-      <w:r>
-        <w:rPr>
-          <w:lang w:val="tr-TR"/>
-        </w:rPr>
-      </w:r>
-    </w:p>
-    <w:p>
-      <w:pPr>
-        <w:pStyle w:val="Normal"/>
-        <w:jc w:val="both"/>
-        <w:rPr>
-          <w:lang w:val="tr-TR"/>
-        </w:rPr>
-      </w:pPr>
-      <w:r>
-        <w:rPr>
-          <w:lang w:val="tr-TR"/>
-        </w:rPr>
-      </w:r>
-    </w:p>
-    <w:p>
-      <w:pPr>
-        <w:pStyle w:val="Normal"/>
-        <w:jc w:val="both"/>
-        <w:rPr>
-          <w:lang w:val="tr-TR"/>
-        </w:rPr>
-      </w:pPr>
-      <w:r>
-        <w:rPr>
-          <w:lang w:val="tr-TR"/>
-        </w:rPr>
-      </w:r>
-    </w:p>
-    <w:p>
-      <w:pPr>
-        <w:pStyle w:val="Normal"/>
-        <w:jc w:val="both"/>
-        <w:rPr>
-          <w:lang w:val="tr-TR"/>
-        </w:rPr>
-      </w:pPr>
-      <w:r>
-        <w:rPr>
-          <w:lang w:val="tr-TR"/>
-        </w:rPr>
-      </w:r>
-    </w:p>
-    <w:p>
-      <w:pPr>
-        <w:pStyle w:val="Normal"/>
-        <w:jc w:val="both"/>
-        <w:rPr>
-          <w:lang w:val="tr-TR"/>
-        </w:rPr>
-      </w:pPr>
-      <w:r>
-        <w:rPr>
-          <w:lang w:val="tr-TR"/>
-        </w:rPr>
-      </w:r>
-    </w:p>
-    <w:p>
-      <w:pPr>
         <w:pStyle w:val="Balk2"/>
         <w:spacing w:lineRule="auto" w:line="259"/>
         <w:ind w:left="288" w:hanging="288"/>
@@ -3826,8 +4039,8 @@
       </w:pPr>
       <w:r>
         <w:rPr>
-          <w:b/>
-          <w:bCs/>
+          <w:b w:val="false"/>
+          <w:bCs w:val="false"/>
         </w:rPr>
       </w:r>
     </w:p>
@@ -3866,8 +4079,8 @@
       </w:pPr>
       <w:r>
         <w:rPr>
-          <w:b/>
-          <w:bCs/>
+          <w:b w:val="false"/>
+          <w:bCs w:val="false"/>
         </w:rPr>
       </w:r>
     </w:p>
@@ -3906,8 +4119,8 @@
       </w:pPr>
       <w:r>
         <w:rPr>
-          <w:b/>
-          <w:bCs/>
+          <w:b w:val="false"/>
+          <w:bCs w:val="false"/>
         </w:rPr>
       </w:r>
     </w:p>
@@ -3946,33 +4159,26 @@
       </w:pPr>
       <w:r>
         <w:rPr>
-          <w:b/>
-          <w:bCs/>
-        </w:rPr>
-      </w:r>
-    </w:p>
-    <w:p>
-      <w:pPr>
-        <w:pStyle w:val="MetinGvdesi"/>
-        <w:rPr>
-          <w:b/>
-          <w:b/>
-          <w:bCs/>
-        </w:rPr>
-      </w:pPr>
-      <w:r>
-        <w:rPr>
-          <w:b/>
-          <w:bCs/>
-        </w:rPr>
-        <w:t xml:space="preserve">int TotalLoginCount </w:t>
-      </w:r>
-      <w:r>
-        <w:rPr>
-          <w:b/>
-          <w:bCs/>
-        </w:rPr>
-        <w:t xml:space="preserve">{get; set;}: </w:t>
+          <w:b w:val="false"/>
+          <w:bCs w:val="false"/>
+        </w:rPr>
+      </w:r>
+    </w:p>
+    <w:p>
+      <w:pPr>
+        <w:pStyle w:val="MetinGvdesi"/>
+        <w:rPr>
+          <w:b/>
+          <w:b/>
+          <w:bCs/>
+        </w:rPr>
+      </w:pPr>
+      <w:r>
+        <w:rPr>
+          <w:b/>
+          <w:bCs/>
+        </w:rPr>
+        <w:t xml:space="preserve">int TotalLoginCount {get; set;}: </w:t>
       </w:r>
       <w:r>
         <w:rPr>
@@ -3993,8 +4199,8 @@
       </w:pPr>
       <w:r>
         <w:rPr>
-          <w:b/>
-          <w:bCs/>
+          <w:b w:val="false"/>
+          <w:bCs w:val="false"/>
         </w:rPr>
       </w:r>
     </w:p>
@@ -4033,8 +4239,8 @@
       </w:pPr>
       <w:r>
         <w:rPr>
-          <w:b/>
-          <w:bCs/>
+          <w:b w:val="false"/>
+          <w:bCs w:val="false"/>
         </w:rPr>
       </w:r>
     </w:p>
@@ -4066,22 +4272,6 @@
       <w:pPr>
         <w:pStyle w:val="MetinGvdesi"/>
         <w:rPr>
-          <w:b w:val="false"/>
-          <w:b w:val="false"/>
-          <w:bCs w:val="false"/>
-        </w:rPr>
-      </w:pPr>
-      <w:r>
-        <w:rPr>
-          <w:b/>
-          <w:bCs/>
-        </w:rPr>
-      </w:r>
-    </w:p>
-    <w:p>
-      <w:pPr>
-        <w:pStyle w:val="MetinGvdesi"/>
-        <w:rPr>
           <w:b/>
           <w:b/>
           <w:bCs/>
@@ -4113,8 +4303,8 @@
       </w:pPr>
       <w:r>
         <w:rPr>
-          <w:b/>
-          <w:bCs/>
+          <w:b w:val="false"/>
+          <w:bCs w:val="false"/>
         </w:rPr>
       </w:r>
     </w:p>
@@ -4141,7 +4331,7 @@
           <w:szCs w:val="20"/>
           <w:lang w:val="tr-TR" w:eastAsia="en-US" w:bidi="ar-SA"/>
         </w:rPr>
-        <w:t>ShoppingCenter/Elevator/Abstract/Ielevator.cs</w:t>
+        <w:t>ShoppingCenter/Elevator/Abstract/IElevator.cs (Interface)</w:t>
       </w:r>
     </w:p>
     <w:p>
@@ -4155,7 +4345,9 @@
         </w:rPr>
       </w:pPr>
       <w:r>
-        <w:rPr/>
+        <w:rPr>
+          <w:lang w:val="tr-TR"/>
+        </w:rPr>
       </w:r>
     </w:p>
     <w:p>
@@ -4178,7 +4370,9 @@
         </w:rPr>
       </w:pPr>
       <w:r>
-        <w:rPr/>
+        <w:rPr>
+          <w:lang w:val="tr-TR"/>
+        </w:rPr>
       </w:r>
     </w:p>
     <w:p>
@@ -4204,7 +4398,7 @@
           <w:szCs w:val="20"/>
           <w:lang w:val="tr-TR" w:eastAsia="en-US" w:bidi="ar-SA"/>
         </w:rPr>
-        <w:t>ShoppingCenter/Elevator/Concrete/Elevator.cs</w:t>
+        <w:t>ShoppingCenter/Elevator/Concrete/Elevator.cs (Class)</w:t>
       </w:r>
     </w:p>
     <w:p>
@@ -4218,7 +4412,9 @@
         </w:rPr>
       </w:pPr>
       <w:r>
-        <w:rPr/>
+        <w:rPr>
+          <w:lang w:val="tr-TR"/>
+        </w:rPr>
       </w:r>
     </w:p>
     <w:p>
@@ -4381,6 +4577,15 @@
         <w:rPr/>
       </w:pPr>
       <w:r>
+        <w:rPr/>
+      </w:r>
+    </w:p>
+    <w:p>
+      <w:pPr>
+        <w:pStyle w:val="MetinGvdesi"/>
+        <w:rPr/>
+      </w:pPr>
+      <w:r>
         <w:rPr>
           <w:b/>
           <w:bCs/>
@@ -4441,15 +4646,7 @@
       </w:r>
       <w:r>
         <w:rPr/>
-        <w:t xml:space="preserve"> Asansörde bulunan tüm müşterileri temizle</w:t>
-      </w:r>
-      <w:r>
-        <w:rPr/>
-        <w:t>r</w:t>
-      </w:r>
-      <w:r>
-        <w:rPr/>
-        <w:t>.</w:t>
+        <w:t xml:space="preserve"> Asansörde bulunan tüm müşterileri temizler.</w:t>
       </w:r>
     </w:p>
     <w:p>
@@ -4539,7 +4736,9 @@
         </w:rPr>
       </w:pPr>
       <w:r>
-        <w:rPr/>
+        <w:rPr>
+          <w:lang w:val="tr-TR"/>
+        </w:rPr>
       </w:r>
     </w:p>
     <w:p>
@@ -4565,7 +4764,7 @@
           <w:szCs w:val="20"/>
           <w:lang w:val="tr-TR" w:eastAsia="en-US" w:bidi="ar-SA"/>
         </w:rPr>
-        <w:t>ShoppingCenter/Floor/Abstract/IFloor.cs</w:t>
+        <w:t>ShoppingCenter/Floor/Abstract/IFloor.cs (Interface)</w:t>
       </w:r>
     </w:p>
     <w:p>
@@ -4667,7 +4866,7 @@
           <w:szCs w:val="20"/>
           <w:lang w:val="tr-TR" w:eastAsia="en-US" w:bidi="ar-SA"/>
         </w:rPr>
-        <w:t>ShoppingCenter/Floor/Concrete/Floor.cs</w:t>
+        <w:t>ShoppingCenter/Floor/Concrete/Floor.cs (Class)</w:t>
       </w:r>
     </w:p>
     <w:p>
@@ -4681,7 +4880,9 @@
         </w:rPr>
       </w:pPr>
       <w:r>
-        <w:rPr/>
+        <w:rPr>
+          <w:lang w:val="tr-TR"/>
+        </w:rPr>
       </w:r>
     </w:p>
     <w:p>
@@ -4728,7 +4929,9 @@
         </w:rPr>
       </w:pPr>
       <w:r>
-        <w:rPr/>
+        <w:rPr>
+          <w:lang w:val="tr-TR"/>
+        </w:rPr>
       </w:r>
     </w:p>
     <w:p>
@@ -4950,8 +5153,60 @@
           <w:szCs w:val="20"/>
           <w:lang w:val="tr-TR" w:eastAsia="en-US" w:bidi="ar-SA"/>
         </w:rPr>
-        <w:t>ShoppingCenter/</w:t>
-      </w:r>
+        <w:t>ShoppingCenter/Threads/Abstract/ITControl.cs (Interface)</w:t>
+      </w:r>
+    </w:p>
+    <w:p>
+      <w:pPr>
+        <w:pStyle w:val="Normal"/>
+        <w:spacing w:lineRule="auto" w:line="259"/>
+        <w:ind w:left="288" w:hanging="288"/>
+        <w:jc w:val="both"/>
+        <w:rPr>
+          <w:lang w:val="tr-TR"/>
+        </w:rPr>
+      </w:pPr>
+      <w:r>
+        <w:rPr>
+          <w:lang w:val="tr-TR"/>
+        </w:rPr>
+      </w:r>
+    </w:p>
+    <w:p>
+      <w:pPr>
+        <w:pStyle w:val="MetinGvdesi"/>
+        <w:rPr>
+          <w:lang w:val="tr-TR"/>
+        </w:rPr>
+      </w:pPr>
+      <w:r>
+        <w:rPr/>
+        <w:t>TControl sınıfını kategorize etmek için kullanılan bir sınıftır. TControl sınıfı içerisinde bulunması gerekli public metotları belirtmektedir.</w:t>
+      </w:r>
+    </w:p>
+    <w:p>
+      <w:pPr>
+        <w:pStyle w:val="MetinGvdesi"/>
+        <w:rPr>
+          <w:lang w:val="tr-TR"/>
+        </w:rPr>
+      </w:pPr>
+      <w:r>
+        <w:rPr>
+          <w:lang w:val="tr-TR"/>
+        </w:rPr>
+      </w:r>
+    </w:p>
+    <w:p>
+      <w:pPr>
+        <w:pStyle w:val="Balk2"/>
+        <w:spacing w:lineRule="auto" w:line="259"/>
+        <w:ind w:left="288" w:hanging="288"/>
+        <w:jc w:val="both"/>
+        <w:rPr>
+          <w:lang w:val="tr-TR"/>
+        </w:rPr>
+      </w:pPr>
       <w:r>
         <w:rPr>
           <w:rFonts w:eastAsia="SimSun" w:cs="Times New Roman"/>
@@ -4965,67 +5220,7 @@
           <w:szCs w:val="20"/>
           <w:lang w:val="tr-TR" w:eastAsia="en-US" w:bidi="ar-SA"/>
         </w:rPr>
-        <w:t>Threads</w:t>
-      </w:r>
-      <w:r>
-        <w:rPr>
-          <w:rFonts w:eastAsia="SimSun" w:cs="Times New Roman"/>
-          <w:b w:val="false"/>
-          <w:bCs w:val="false"/>
-          <w:i/>
-          <w:iCs/>
-          <w:color w:val="auto"/>
-          <w:kern w:val="0"/>
-          <w:sz w:val="20"/>
-          <w:szCs w:val="20"/>
-          <w:lang w:val="tr-TR" w:eastAsia="en-US" w:bidi="ar-SA"/>
-        </w:rPr>
-        <w:t>/</w:t>
-      </w:r>
-      <w:r>
-        <w:rPr>
-          <w:rFonts w:eastAsia="SimSun" w:cs="Times New Roman"/>
-          <w:b w:val="false"/>
-          <w:bCs w:val="false"/>
-          <w:i/>
-          <w:iCs/>
-          <w:color w:val="auto"/>
-          <w:kern w:val="0"/>
-          <w:sz w:val="20"/>
-          <w:szCs w:val="20"/>
-          <w:lang w:val="tr-TR" w:eastAsia="en-US" w:bidi="ar-SA"/>
-        </w:rPr>
-        <w:t>Abstract</w:t>
-      </w:r>
-      <w:r>
-        <w:rPr>
-          <w:rFonts w:eastAsia="SimSun" w:cs="Times New Roman"/>
-          <w:b w:val="false"/>
-          <w:bCs w:val="false"/>
-          <w:i/>
-          <w:iCs/>
-          <w:color w:val="auto"/>
-          <w:kern w:val="0"/>
-          <w:sz w:val="20"/>
-          <w:szCs w:val="20"/>
-          <w:lang w:val="tr-TR" w:eastAsia="en-US" w:bidi="ar-SA"/>
-        </w:rPr>
-        <w:t>/</w:t>
-      </w:r>
-      <w:r>
-        <w:rPr>
-          <w:rFonts w:eastAsia="SimSun" w:cs="Times New Roman"/>
-          <w:b w:val="false"/>
-          <w:bCs w:val="false"/>
-          <w:i/>
-          <w:iCs/>
-          <w:color w:val="auto"/>
-          <w:kern w:val="0"/>
-          <w:sz w:val="20"/>
-          <w:szCs w:val="20"/>
-          <w:lang w:val="tr-TR" w:eastAsia="en-US" w:bidi="ar-SA"/>
-        </w:rPr>
-        <w:t>ITControl.cs</w:t>
+        <w:t>ShoppingCenter/Threads/Abstract/ITElevator.cs (Interface)</w:t>
       </w:r>
     </w:p>
     <w:p>
@@ -5039,145 +5234,9 @@
         </w:rPr>
       </w:pPr>
       <w:r>
-        <w:rPr/>
-      </w:r>
-    </w:p>
-    <w:p>
-      <w:pPr>
-        <w:pStyle w:val="MetinGvdesi"/>
-        <w:rPr>
-          <w:lang w:val="tr-TR"/>
-        </w:rPr>
-      </w:pPr>
-      <w:r>
-        <w:rPr/>
-        <w:t>TControl sınıfını kategorize etmek için kullanılan bir sınıftır. TControl sınıfı içerisinde bulunması gerekli public metotları belirtmektedir.</w:t>
-      </w:r>
-    </w:p>
-    <w:p>
-      <w:pPr>
-        <w:pStyle w:val="MetinGvdesi"/>
-        <w:rPr>
-          <w:lang w:val="tr-TR"/>
-        </w:rPr>
-      </w:pPr>
-      <w:r>
-        <w:rPr/>
-      </w:r>
-    </w:p>
-    <w:p>
-      <w:pPr>
-        <w:pStyle w:val="Balk2"/>
-        <w:spacing w:lineRule="auto" w:line="259"/>
-        <w:ind w:left="288" w:hanging="288"/>
-        <w:jc w:val="both"/>
-        <w:rPr>
-          <w:lang w:val="tr-TR"/>
-        </w:rPr>
-      </w:pPr>
-      <w:r>
-        <w:rPr>
-          <w:rFonts w:eastAsia="SimSun" w:cs="Times New Roman"/>
-          <w:b w:val="false"/>
-          <w:bCs w:val="false"/>
-          <w:i/>
-          <w:iCs/>
-          <w:color w:val="auto"/>
-          <w:kern w:val="0"/>
-          <w:sz w:val="20"/>
-          <w:szCs w:val="20"/>
-          <w:lang w:val="tr-TR" w:eastAsia="en-US" w:bidi="ar-SA"/>
-        </w:rPr>
-        <w:t>ShoppingCenter/</w:t>
-      </w:r>
-      <w:r>
-        <w:rPr>
-          <w:rFonts w:eastAsia="SimSun" w:cs="Times New Roman"/>
-          <w:b w:val="false"/>
-          <w:bCs w:val="false"/>
-          <w:i/>
-          <w:iCs/>
-          <w:color w:val="auto"/>
-          <w:kern w:val="0"/>
-          <w:sz w:val="20"/>
-          <w:szCs w:val="20"/>
-          <w:lang w:val="tr-TR" w:eastAsia="en-US" w:bidi="ar-SA"/>
-        </w:rPr>
-        <w:t>Threads</w:t>
-      </w:r>
-      <w:r>
-        <w:rPr>
-          <w:rFonts w:eastAsia="SimSun" w:cs="Times New Roman"/>
-          <w:b w:val="false"/>
-          <w:bCs w:val="false"/>
-          <w:i/>
-          <w:iCs/>
-          <w:color w:val="auto"/>
-          <w:kern w:val="0"/>
-          <w:sz w:val="20"/>
-          <w:szCs w:val="20"/>
-          <w:lang w:val="tr-TR" w:eastAsia="en-US" w:bidi="ar-SA"/>
-        </w:rPr>
-        <w:t>/</w:t>
-      </w:r>
-      <w:r>
-        <w:rPr>
-          <w:rFonts w:eastAsia="SimSun" w:cs="Times New Roman"/>
-          <w:b w:val="false"/>
-          <w:bCs w:val="false"/>
-          <w:i/>
-          <w:iCs/>
-          <w:color w:val="auto"/>
-          <w:kern w:val="0"/>
-          <w:sz w:val="20"/>
-          <w:szCs w:val="20"/>
-          <w:lang w:val="tr-TR" w:eastAsia="en-US" w:bidi="ar-SA"/>
-        </w:rPr>
-        <w:t>Abstract</w:t>
-      </w:r>
-      <w:r>
-        <w:rPr>
-          <w:rFonts w:eastAsia="SimSun" w:cs="Times New Roman"/>
-          <w:b w:val="false"/>
-          <w:bCs w:val="false"/>
-          <w:i/>
-          <w:iCs/>
-          <w:color w:val="auto"/>
-          <w:kern w:val="0"/>
-          <w:sz w:val="20"/>
-          <w:szCs w:val="20"/>
-          <w:lang w:val="tr-TR" w:eastAsia="en-US" w:bidi="ar-SA"/>
-        </w:rPr>
-        <w:t>/</w:t>
-      </w:r>
-      <w:r>
-        <w:rPr>
-          <w:rFonts w:eastAsia="SimSun" w:cs="Times New Roman"/>
-          <w:b w:val="false"/>
-          <w:bCs w:val="false"/>
-          <w:i/>
-          <w:iCs/>
-          <w:color w:val="auto"/>
-          <w:kern w:val="0"/>
-          <w:sz w:val="20"/>
-          <w:szCs w:val="20"/>
-          <w:lang w:val="tr-TR" w:eastAsia="en-US" w:bidi="ar-SA"/>
-        </w:rPr>
-        <w:t>ITElevator.cs</w:t>
-      </w:r>
-    </w:p>
-    <w:p>
-      <w:pPr>
-        <w:pStyle w:val="Normal"/>
-        <w:spacing w:lineRule="auto" w:line="259"/>
-        <w:ind w:left="288" w:hanging="288"/>
-        <w:jc w:val="both"/>
-        <w:rPr>
-          <w:lang w:val="tr-TR"/>
-        </w:rPr>
-      </w:pPr>
-      <w:r>
-        <w:rPr/>
+        <w:rPr>
+          <w:lang w:val="tr-TR"/>
+        </w:rPr>
       </w:r>
     </w:p>
     <w:p>
@@ -5232,7 +5291,9 @@
         </w:rPr>
       </w:pPr>
       <w:r>
-        <w:rPr/>
+        <w:rPr>
+          <w:lang w:val="tr-TR"/>
+        </w:rPr>
       </w:r>
     </w:p>
     <w:p>
@@ -5258,8 +5319,47 @@
           <w:szCs w:val="20"/>
           <w:lang w:val="tr-TR" w:eastAsia="en-US" w:bidi="ar-SA"/>
         </w:rPr>
-        <w:t>ShoppingCenter/</w:t>
-      </w:r>
+        <w:t>ShoppingCenter/Threads/Abstract/ITExit.cs (Interface)</w:t>
+      </w:r>
+    </w:p>
+    <w:p>
+      <w:pPr>
+        <w:pStyle w:val="Normal"/>
+        <w:spacing w:lineRule="auto" w:line="259"/>
+        <w:ind w:left="288" w:hanging="288"/>
+        <w:jc w:val="both"/>
+        <w:rPr>
+          <w:lang w:val="tr-TR"/>
+        </w:rPr>
+      </w:pPr>
+      <w:r>
+        <w:rPr>
+          <w:lang w:val="tr-TR"/>
+        </w:rPr>
+      </w:r>
+    </w:p>
+    <w:p>
+      <w:pPr>
+        <w:pStyle w:val="MetinGvdesi"/>
+        <w:rPr>
+          <w:lang w:val="tr-TR"/>
+        </w:rPr>
+      </w:pPr>
+      <w:r>
+        <w:rPr/>
+        <w:t>TExit sınıfını kategorize etmek için kullanılan bir sınıftır. TExit sınıfı içerisinde bulunması gerekli public metotları belirtmektedir.</w:t>
+      </w:r>
+    </w:p>
+    <w:p>
+      <w:pPr>
+        <w:pStyle w:val="Balk2"/>
+        <w:spacing w:lineRule="auto" w:line="259"/>
+        <w:ind w:left="288" w:hanging="288"/>
+        <w:jc w:val="both"/>
+        <w:rPr>
+          <w:lang w:val="tr-TR"/>
+        </w:rPr>
+      </w:pPr>
       <w:r>
         <w:rPr>
           <w:rFonts w:eastAsia="SimSun" w:cs="Times New Roman"/>
@@ -5273,67 +5373,7 @@
           <w:szCs w:val="20"/>
           <w:lang w:val="tr-TR" w:eastAsia="en-US" w:bidi="ar-SA"/>
         </w:rPr>
-        <w:t>Threads</w:t>
-      </w:r>
-      <w:r>
-        <w:rPr>
-          <w:rFonts w:eastAsia="SimSun" w:cs="Times New Roman"/>
-          <w:b w:val="false"/>
-          <w:bCs w:val="false"/>
-          <w:i/>
-          <w:iCs/>
-          <w:color w:val="auto"/>
-          <w:kern w:val="0"/>
-          <w:sz w:val="20"/>
-          <w:szCs w:val="20"/>
-          <w:lang w:val="tr-TR" w:eastAsia="en-US" w:bidi="ar-SA"/>
-        </w:rPr>
-        <w:t>/</w:t>
-      </w:r>
-      <w:r>
-        <w:rPr>
-          <w:rFonts w:eastAsia="SimSun" w:cs="Times New Roman"/>
-          <w:b w:val="false"/>
-          <w:bCs w:val="false"/>
-          <w:i/>
-          <w:iCs/>
-          <w:color w:val="auto"/>
-          <w:kern w:val="0"/>
-          <w:sz w:val="20"/>
-          <w:szCs w:val="20"/>
-          <w:lang w:val="tr-TR" w:eastAsia="en-US" w:bidi="ar-SA"/>
-        </w:rPr>
-        <w:t>Abstract</w:t>
-      </w:r>
-      <w:r>
-        <w:rPr>
-          <w:rFonts w:eastAsia="SimSun" w:cs="Times New Roman"/>
-          <w:b w:val="false"/>
-          <w:bCs w:val="false"/>
-          <w:i/>
-          <w:iCs/>
-          <w:color w:val="auto"/>
-          <w:kern w:val="0"/>
-          <w:sz w:val="20"/>
-          <w:szCs w:val="20"/>
-          <w:lang w:val="tr-TR" w:eastAsia="en-US" w:bidi="ar-SA"/>
-        </w:rPr>
-        <w:t>/</w:t>
-      </w:r>
-      <w:r>
-        <w:rPr>
-          <w:rFonts w:eastAsia="SimSun" w:cs="Times New Roman"/>
-          <w:b w:val="false"/>
-          <w:bCs w:val="false"/>
-          <w:i/>
-          <w:iCs/>
-          <w:color w:val="auto"/>
-          <w:kern w:val="0"/>
-          <w:sz w:val="20"/>
-          <w:szCs w:val="20"/>
-          <w:lang w:val="tr-TR" w:eastAsia="en-US" w:bidi="ar-SA"/>
-        </w:rPr>
-        <w:t>ITExit.cs</w:t>
+        <w:t>ShoppingCenter/Threads/Abstract/ITLogin.cs (Interface)</w:t>
       </w:r>
     </w:p>
     <w:p>
@@ -5347,150 +5387,9 @@
         </w:rPr>
       </w:pPr>
       <w:r>
-        <w:rPr/>
-      </w:r>
-    </w:p>
-    <w:p>
-      <w:pPr>
-        <w:pStyle w:val="MetinGvdesi"/>
-        <w:rPr>
-          <w:lang w:val="tr-TR"/>
-        </w:rPr>
-      </w:pPr>
-      <w:r>
-        <w:rPr/>
-        <w:t>T</w:t>
-      </w:r>
-      <w:r>
-        <w:rPr/>
-        <w:t>Exit</w:t>
-      </w:r>
-      <w:r>
-        <w:rPr/>
-        <w:t xml:space="preserve"> sınıfını kategorize etmek için kullanılan bir sınıftır. T</w:t>
-      </w:r>
-      <w:r>
-        <w:rPr/>
-        <w:t>Exit</w:t>
-      </w:r>
-      <w:r>
-        <w:rPr/>
-        <w:t xml:space="preserve"> sınıfı içerisinde bulunması gerekli public metotları belirtmektedir.</w:t>
-      </w:r>
-    </w:p>
-    <w:p>
-      <w:pPr>
-        <w:pStyle w:val="Balk2"/>
-        <w:spacing w:lineRule="auto" w:line="259"/>
-        <w:ind w:left="288" w:hanging="288"/>
-        <w:jc w:val="both"/>
-        <w:rPr>
-          <w:lang w:val="tr-TR"/>
-        </w:rPr>
-      </w:pPr>
-      <w:r>
-        <w:rPr>
-          <w:rFonts w:eastAsia="SimSun" w:cs="Times New Roman"/>
-          <w:b w:val="false"/>
-          <w:bCs w:val="false"/>
-          <w:i/>
-          <w:iCs/>
-          <w:color w:val="auto"/>
-          <w:kern w:val="0"/>
-          <w:sz w:val="20"/>
-          <w:szCs w:val="20"/>
-          <w:lang w:val="tr-TR" w:eastAsia="en-US" w:bidi="ar-SA"/>
-        </w:rPr>
-        <w:t>ShoppingCenter/</w:t>
-      </w:r>
-      <w:r>
-        <w:rPr>
-          <w:rFonts w:eastAsia="SimSun" w:cs="Times New Roman"/>
-          <w:b w:val="false"/>
-          <w:bCs w:val="false"/>
-          <w:i/>
-          <w:iCs/>
-          <w:color w:val="auto"/>
-          <w:kern w:val="0"/>
-          <w:sz w:val="20"/>
-          <w:szCs w:val="20"/>
-          <w:lang w:val="tr-TR" w:eastAsia="en-US" w:bidi="ar-SA"/>
-        </w:rPr>
-        <w:t>Threads</w:t>
-      </w:r>
-      <w:r>
-        <w:rPr>
-          <w:rFonts w:eastAsia="SimSun" w:cs="Times New Roman"/>
-          <w:b w:val="false"/>
-          <w:bCs w:val="false"/>
-          <w:i/>
-          <w:iCs/>
-          <w:color w:val="auto"/>
-          <w:kern w:val="0"/>
-          <w:sz w:val="20"/>
-          <w:szCs w:val="20"/>
-          <w:lang w:val="tr-TR" w:eastAsia="en-US" w:bidi="ar-SA"/>
-        </w:rPr>
-        <w:t>/</w:t>
-      </w:r>
-      <w:r>
-        <w:rPr>
-          <w:rFonts w:eastAsia="SimSun" w:cs="Times New Roman"/>
-          <w:b w:val="false"/>
-          <w:bCs w:val="false"/>
-          <w:i/>
-          <w:iCs/>
-          <w:color w:val="auto"/>
-          <w:kern w:val="0"/>
-          <w:sz w:val="20"/>
-          <w:szCs w:val="20"/>
-          <w:lang w:val="tr-TR" w:eastAsia="en-US" w:bidi="ar-SA"/>
-        </w:rPr>
-        <w:t>Abstract</w:t>
-      </w:r>
-      <w:r>
-        <w:rPr>
-          <w:rFonts w:eastAsia="SimSun" w:cs="Times New Roman"/>
-          <w:b w:val="false"/>
-          <w:bCs w:val="false"/>
-          <w:i/>
-          <w:iCs/>
-          <w:color w:val="auto"/>
-          <w:kern w:val="0"/>
-          <w:sz w:val="20"/>
-          <w:szCs w:val="20"/>
-          <w:lang w:val="tr-TR" w:eastAsia="en-US" w:bidi="ar-SA"/>
-        </w:rPr>
-        <w:t>/</w:t>
-      </w:r>
-      <w:r>
-        <w:rPr>
-          <w:rFonts w:eastAsia="SimSun" w:cs="Times New Roman"/>
-          <w:b w:val="false"/>
-          <w:bCs w:val="false"/>
-          <w:i/>
-          <w:iCs/>
-          <w:color w:val="auto"/>
-          <w:kern w:val="0"/>
-          <w:sz w:val="20"/>
-          <w:szCs w:val="20"/>
-          <w:lang w:val="tr-TR" w:eastAsia="en-US" w:bidi="ar-SA"/>
-        </w:rPr>
-        <w:t>ITLogin.cs</w:t>
-      </w:r>
-    </w:p>
-    <w:p>
-      <w:pPr>
-        <w:pStyle w:val="Normal"/>
-        <w:spacing w:lineRule="auto" w:line="259"/>
-        <w:ind w:left="288" w:hanging="288"/>
-        <w:jc w:val="both"/>
-        <w:rPr>
-          <w:lang w:val="tr-TR"/>
-        </w:rPr>
-      </w:pPr>
-      <w:r>
-        <w:rPr/>
+        <w:rPr>
+          <w:lang w:val="tr-TR"/>
+        </w:rPr>
       </w:r>
     </w:p>
     <w:p>
@@ -5545,7 +5444,9 @@
         </w:rPr>
       </w:pPr>
       <w:r>
-        <w:rPr/>
+        <w:rPr>
+          <w:lang w:val="tr-TR"/>
+        </w:rPr>
       </w:r>
     </w:p>
     <w:p>
@@ -5571,8 +5472,67 @@
           <w:szCs w:val="20"/>
           <w:lang w:val="tr-TR" w:eastAsia="en-US" w:bidi="ar-SA"/>
         </w:rPr>
-        <w:t>ShoppingCenter/</w:t>
-      </w:r>
+        <w:t>ShoppingCenter/Threads/Concrete/TControl.cs (Class)</w:t>
+      </w:r>
+    </w:p>
+    <w:p>
+      <w:pPr>
+        <w:pStyle w:val="Normal"/>
+        <w:spacing w:lineRule="auto" w:line="259"/>
+        <w:ind w:left="288" w:hanging="288"/>
+        <w:jc w:val="both"/>
+        <w:rPr>
+          <w:lang w:val="tr-TR"/>
+        </w:rPr>
+      </w:pPr>
+      <w:r>
+        <w:rPr>
+          <w:lang w:val="tr-TR"/>
+        </w:rPr>
+      </w:r>
+    </w:p>
+    <w:p>
+      <w:pPr>
+        <w:pStyle w:val="MetinGvdesi"/>
+        <w:rPr>
+          <w:lang w:val="tr-TR"/>
+        </w:rPr>
+      </w:pPr>
+      <w:r>
+        <w:rPr>
+          <w:b/>
+          <w:bCs/>
+        </w:rPr>
+        <w:t>bool ControlThread(Floor.Concrete.Floor[] floors, Elevator.Concrete.Elevator[] elevators, int capacity):</w:t>
+      </w:r>
+      <w:r>
+        <w:rPr/>
+        <w:t xml:space="preserve">  Katlardaki kuyrukları kontrol eder. Kuyrukta bekleyen kişilerin toplam sayısı asansörün kapasitesinin 2 katını aştığı durumda (20) yeni asansörü aktif hale getirir. Kuyrukta bekleyen kişilerin toplam sayısı asansör kapasitenin altına indiğinde asansörlerden biri pasif hale gelir. Bu işlem tek asansörün çalıştığı durumda geçerli değildir.</w:t>
+      </w:r>
+    </w:p>
+    <w:p>
+      <w:pPr>
+        <w:pStyle w:val="MetinGvdesi"/>
+        <w:rPr>
+          <w:lang w:val="tr-TR"/>
+        </w:rPr>
+      </w:pPr>
+      <w:r>
+        <w:rPr>
+          <w:lang w:val="tr-TR"/>
+        </w:rPr>
+      </w:r>
+    </w:p>
+    <w:p>
+      <w:pPr>
+        <w:pStyle w:val="Balk2"/>
+        <w:spacing w:lineRule="auto" w:line="259"/>
+        <w:ind w:left="288" w:hanging="288"/>
+        <w:jc w:val="both"/>
+        <w:rPr>
+          <w:lang w:val="tr-TR"/>
+        </w:rPr>
+      </w:pPr>
       <w:r>
         <w:rPr>
           <w:rFonts w:eastAsia="SimSun" w:cs="Times New Roman"/>
@@ -5586,8 +5546,244 @@
           <w:szCs w:val="20"/>
           <w:lang w:val="tr-TR" w:eastAsia="en-US" w:bidi="ar-SA"/>
         </w:rPr>
-        <w:t>Threads</w:t>
-      </w:r>
+        <w:t>ShoppingCenter/Threads/Concrete/TElevator .cs (Class)</w:t>
+      </w:r>
+    </w:p>
+    <w:p>
+      <w:pPr>
+        <w:pStyle w:val="MetinGvdesi"/>
+        <w:rPr>
+          <w:lang w:val="tr-TR"/>
+        </w:rPr>
+      </w:pPr>
+      <w:r>
+        <w:rPr>
+          <w:lang w:val="tr-TR"/>
+        </w:rPr>
+      </w:r>
+    </w:p>
+    <w:p>
+      <w:pPr>
+        <w:pStyle w:val="MetinGvdesi"/>
+        <w:rPr/>
+      </w:pPr>
+      <w:r>
+        <w:rPr>
+          <w:b/>
+          <w:bCs/>
+        </w:rPr>
+        <w:t xml:space="preserve">void ElevatorThread(Elevator.Concrete.Elevator elevator, Floor.Concrete.Floor[] floors, int capacity, Settings settings): </w:t>
+      </w:r>
+      <w:r>
+        <w:rPr/>
+        <w:t xml:space="preserve">  Katlardaki kuyrukları kontrol eder.  Maksimum kapasiteyi aşmayacak şekilde kuyruktaki müşterilerin talep ettikleri katlarda  taşınabilmesini sağlar. Bu thread asansör sayısı kadar (5 adet) olmalıdır.  NOT: Zemin kattan diğer katlara (AVM’ye) giriş yapmak isteyenler, ya da diğer katlardan (AVM’den) çıkış yapmak isteyenler kuyruk oluştururlar.</w:t>
+      </w:r>
+    </w:p>
+    <w:p>
+      <w:pPr>
+        <w:pStyle w:val="MetinGvdesi"/>
+        <w:rPr>
+          <w:b/>
+          <w:b/>
+          <w:bCs/>
+        </w:rPr>
+      </w:pPr>
+      <w:r>
+        <w:rPr>
+          <w:b/>
+          <w:bCs/>
+        </w:rPr>
+        <w:t xml:space="preserve">void FloorChange(Elevator.Concrete.Elevator elevator):  </w:t>
+      </w:r>
+      <w:r>
+        <w:rPr>
+          <w:b w:val="false"/>
+          <w:bCs w:val="false"/>
+        </w:rPr>
+        <w:t>Asansör kat arttırma ve azaltma işlemi</w:t>
+      </w:r>
+    </w:p>
+    <w:p>
+      <w:pPr>
+        <w:pStyle w:val="MetinGvdesi"/>
+        <w:rPr>
+          <w:b w:val="false"/>
+          <w:b w:val="false"/>
+          <w:bCs w:val="false"/>
+        </w:rPr>
+      </w:pPr>
+      <w:r>
+        <w:rPr>
+          <w:b w:val="false"/>
+          <w:bCs w:val="false"/>
+        </w:rPr>
+      </w:r>
+    </w:p>
+    <w:p>
+      <w:pPr>
+        <w:pStyle w:val="MetinGvdesi"/>
+        <w:rPr>
+          <w:b/>
+          <w:b/>
+          <w:bCs/>
+        </w:rPr>
+      </w:pPr>
+      <w:r>
+        <w:rPr>
+          <w:b/>
+          <w:bCs/>
+        </w:rPr>
+        <w:t>int CheckTopFloor(Floor.Concrete.Floor[] floors, int maxDestinationalFloor):</w:t>
+      </w:r>
+      <w:r>
+        <w:rPr>
+          <w:b w:val="false"/>
+          <w:bCs w:val="false"/>
+        </w:rPr>
+        <w:t xml:space="preserve"> Bulunduğu katın üstündeki katları kontrol eder. Zemin kata inecek müşteri varsa hedef olarak onu belirler</w:t>
+      </w:r>
+    </w:p>
+    <w:p>
+      <w:pPr>
+        <w:pStyle w:val="MetinGvdesi"/>
+        <w:rPr>
+          <w:b w:val="false"/>
+          <w:b w:val="false"/>
+          <w:bCs w:val="false"/>
+        </w:rPr>
+      </w:pPr>
+      <w:r>
+        <w:rPr>
+          <w:b w:val="false"/>
+          <w:bCs w:val="false"/>
+        </w:rPr>
+      </w:r>
+    </w:p>
+    <w:p>
+      <w:pPr>
+        <w:pStyle w:val="MetinGvdesi"/>
+        <w:rPr>
+          <w:b/>
+          <w:b/>
+          <w:bCs/>
+        </w:rPr>
+      </w:pPr>
+      <w:r>
+        <w:rPr>
+          <w:b/>
+          <w:bCs/>
+        </w:rPr>
+        <w:t>int CheckButtomFloor(Floor.Concrete.Floor[] floors, int elevatorFloor):</w:t>
+      </w:r>
+      <w:r>
+        <w:rPr>
+          <w:b w:val="false"/>
+          <w:bCs w:val="false"/>
+        </w:rPr>
+        <w:t xml:space="preserve"> Bulunduğu katın altındaki katları kontrol eder. Zemin kata inecek Müşteri varsa hedef olarak onu belirler</w:t>
+      </w:r>
+    </w:p>
+    <w:p>
+      <w:pPr>
+        <w:pStyle w:val="MetinGvdesi"/>
+        <w:rPr>
+          <w:b w:val="false"/>
+          <w:b w:val="false"/>
+          <w:bCs w:val="false"/>
+        </w:rPr>
+      </w:pPr>
+      <w:r>
+        <w:rPr>
+          <w:b w:val="false"/>
+          <w:bCs w:val="false"/>
+        </w:rPr>
+      </w:r>
+    </w:p>
+    <w:p>
+      <w:pPr>
+        <w:pStyle w:val="MetinGvdesi"/>
+        <w:rPr>
+          <w:b/>
+          <w:b/>
+          <w:bCs/>
+        </w:rPr>
+      </w:pPr>
+      <w:r>
+        <w:rPr>
+          <w:b/>
+          <w:bCs/>
+        </w:rPr>
+        <w:t>void PassengerLowering(Elevator.Concrete.Elevator elevator, Floor.Concrete.Floor[] floors, Settings settings):</w:t>
+      </w:r>
+      <w:r>
+        <w:rPr>
+          <w:b w:val="false"/>
+          <w:bCs w:val="false"/>
+        </w:rPr>
+        <w:t xml:space="preserve"> Asansör içerisindeki müşterileri bulundukları katlara geldiğinde indirme işlemini yapar</w:t>
+      </w:r>
+    </w:p>
+    <w:p>
+      <w:pPr>
+        <w:pStyle w:val="MetinGvdesi"/>
+        <w:rPr>
+          <w:b w:val="false"/>
+          <w:b w:val="false"/>
+          <w:bCs w:val="false"/>
+        </w:rPr>
+      </w:pPr>
+      <w:r>
+        <w:rPr>
+          <w:b w:val="false"/>
+          <w:bCs w:val="false"/>
+        </w:rPr>
+      </w:r>
+    </w:p>
+    <w:p>
+      <w:pPr>
+        <w:pStyle w:val="MetinGvdesi"/>
+        <w:rPr>
+          <w:lang w:val="tr-TR"/>
+        </w:rPr>
+      </w:pPr>
+      <w:r>
+        <w:rPr>
+          <w:b/>
+          <w:bCs/>
+        </w:rPr>
+        <w:t>void PassengerBoarding(Elevator.Concrete.Elevator elevator,Floor.Concrete.Floor[] floors, int capacity):</w:t>
+      </w:r>
+      <w:r>
+        <w:rPr>
+          <w:b w:val="false"/>
+          <w:bCs w:val="false"/>
+        </w:rPr>
+        <w:t xml:space="preserve">  Bulunduğu katın kuyruğunda müşteri varsa müşteriyi asansörün kapasitesine uygun olacak şekilde asansöre alır.</w:t>
+      </w:r>
+    </w:p>
+    <w:p>
+      <w:pPr>
+        <w:pStyle w:val="Normal"/>
+        <w:rPr>
+          <w:lang w:val="tr-TR"/>
+        </w:rPr>
+      </w:pPr>
+      <w:r>
+        <w:rPr>
+          <w:lang w:val="tr-TR"/>
+        </w:rPr>
+      </w:r>
+    </w:p>
+    <w:p>
+      <w:pPr>
+        <w:pStyle w:val="Balk2"/>
+        <w:spacing w:lineRule="auto" w:line="259"/>
+        <w:ind w:left="288" w:hanging="288"/>
+        <w:jc w:val="both"/>
+        <w:rPr>
+          <w:lang w:val="tr-TR"/>
+        </w:rPr>
+      </w:pPr>
       <w:r>
         <w:rPr>
           <w:rFonts w:eastAsia="SimSun" w:cs="Times New Roman"/>
@@ -5601,8 +5797,70 @@
           <w:szCs w:val="20"/>
           <w:lang w:val="tr-TR" w:eastAsia="en-US" w:bidi="ar-SA"/>
         </w:rPr>
-        <w:t>/</w:t>
-      </w:r>
+        <w:t>ShoppingCenter/Threads/Concrete/TExit .cs (Class)</w:t>
+      </w:r>
+    </w:p>
+    <w:p>
+      <w:pPr>
+        <w:pStyle w:val="Normal"/>
+        <w:spacing w:lineRule="auto" w:line="259"/>
+        <w:ind w:left="288" w:hanging="288"/>
+        <w:jc w:val="both"/>
+        <w:rPr>
+          <w:lang w:val="tr-TR"/>
+        </w:rPr>
+      </w:pPr>
+      <w:r>
+        <w:rPr>
+          <w:lang w:val="tr-TR"/>
+        </w:rPr>
+      </w:r>
+    </w:p>
+    <w:p>
+      <w:pPr>
+        <w:pStyle w:val="MetinGvdesi"/>
+        <w:rPr>
+          <w:lang w:val="tr-TR"/>
+        </w:rPr>
+      </w:pPr>
+      <w:r>
+        <w:rPr>
+          <w:b/>
+          <w:bCs/>
+        </w:rPr>
+        <w:t xml:space="preserve">void ExitThread(Floor.Concrete.Floor[] floors, Settings settings): </w:t>
+      </w:r>
+      <w:r>
+        <w:rPr>
+          <w:b w:val="false"/>
+          <w:bCs w:val="false"/>
+        </w:rPr>
+        <w:t xml:space="preserve"> [1-5] arasında rastgele sayıda müşterinin AVM’den çıkış yapmasını sağlamaktadır (Zemin Kat). Çıkmak isteyen müşterileri  rastgele bir kattan (1-4), zemin kata gitmek için asansör kuyruğuna alır.</w:t>
+      </w:r>
+    </w:p>
+    <w:p>
+      <w:pPr>
+        <w:pStyle w:val="MetinGvdesi"/>
+        <w:rPr>
+          <w:lang w:val="tr-TR"/>
+        </w:rPr>
+      </w:pPr>
+      <w:r>
+        <w:rPr>
+          <w:lang w:val="tr-TR"/>
+        </w:rPr>
+      </w:r>
+    </w:p>
+    <w:p>
+      <w:pPr>
+        <w:pStyle w:val="Balk2"/>
+        <w:spacing w:lineRule="auto" w:line="259"/>
+        <w:ind w:left="288" w:hanging="288"/>
+        <w:jc w:val="both"/>
+        <w:rPr>
+          <w:lang w:val="tr-TR"/>
+        </w:rPr>
+      </w:pPr>
       <w:r>
         <w:rPr>
           <w:rFonts w:eastAsia="SimSun" w:cs="Times New Roman"/>
@@ -5616,37 +5874,7 @@
           <w:szCs w:val="20"/>
           <w:lang w:val="tr-TR" w:eastAsia="en-US" w:bidi="ar-SA"/>
         </w:rPr>
-        <w:t>Concrete</w:t>
-      </w:r>
-      <w:r>
-        <w:rPr>
-          <w:rFonts w:eastAsia="SimSun" w:cs="Times New Roman"/>
-          <w:b w:val="false"/>
-          <w:bCs w:val="false"/>
-          <w:i/>
-          <w:iCs/>
-          <w:color w:val="auto"/>
-          <w:kern w:val="0"/>
-          <w:sz w:val="20"/>
-          <w:szCs w:val="20"/>
-          <w:lang w:val="tr-TR" w:eastAsia="en-US" w:bidi="ar-SA"/>
-        </w:rPr>
-        <w:t>/</w:t>
-      </w:r>
-      <w:r>
-        <w:rPr>
-          <w:rFonts w:eastAsia="SimSun" w:cs="Times New Roman"/>
-          <w:b w:val="false"/>
-          <w:bCs w:val="false"/>
-          <w:i/>
-          <w:iCs/>
-          <w:color w:val="auto"/>
-          <w:kern w:val="0"/>
-          <w:sz w:val="20"/>
-          <w:szCs w:val="20"/>
-          <w:lang w:val="tr-TR" w:eastAsia="en-US" w:bidi="ar-SA"/>
-        </w:rPr>
-        <w:t>TControl.cs</w:t>
+        <w:t>ShoppingCenter/Threads/Concrete/TLogin .cs (Class)</w:t>
       </w:r>
     </w:p>
     <w:p>
@@ -5660,624 +5888,9 @@
         </w:rPr>
       </w:pPr>
       <w:r>
-        <w:rPr/>
-      </w:r>
-    </w:p>
-    <w:p>
-      <w:pPr>
-        <w:pStyle w:val="MetinGvdesi"/>
-        <w:rPr>
-          <w:lang w:val="tr-TR"/>
-        </w:rPr>
-      </w:pPr>
-      <w:r>
-        <w:rPr>
-          <w:b/>
-          <w:bCs/>
-        </w:rPr>
-        <w:t>bool ControlThread(Floor.Concrete.Floor[] floors, Elevator.Concrete.Elevator[] elevators, int capacity):</w:t>
-      </w:r>
-      <w:r>
-        <w:rPr/>
-        <w:t xml:space="preserve">  Katlardaki kuyrukları kontrol eder. Kuyrukta bekleyen kişilerin toplam sayısı asansörün kapasitesinin 2 katını aştığı durumda (20) yeni asansörü aktif hale getirir. Kuyrukta bekleyen kişilerin toplam sayısı asansör kapasitenin altına indiğinde asansörlerden biri pasif hale gelir. Bu işlem tek asansörün çalıştığı durumda geçerli değildir.</w:t>
-      </w:r>
-    </w:p>
-    <w:p>
-      <w:pPr>
-        <w:pStyle w:val="MetinGvdesi"/>
-        <w:rPr>
-          <w:lang w:val="tr-TR"/>
-        </w:rPr>
-      </w:pPr>
-      <w:r>
-        <w:rPr/>
-      </w:r>
-    </w:p>
-    <w:p>
-      <w:pPr>
-        <w:pStyle w:val="Balk2"/>
-        <w:spacing w:lineRule="auto" w:line="259"/>
-        <w:ind w:left="288" w:hanging="288"/>
-        <w:jc w:val="both"/>
-        <w:rPr>
-          <w:lang w:val="tr-TR"/>
-        </w:rPr>
-      </w:pPr>
-      <w:r>
-        <w:rPr>
-          <w:rFonts w:eastAsia="SimSun" w:cs="Times New Roman"/>
-          <w:b w:val="false"/>
-          <w:bCs w:val="false"/>
-          <w:i/>
-          <w:iCs/>
-          <w:color w:val="auto"/>
-          <w:kern w:val="0"/>
-          <w:sz w:val="20"/>
-          <w:szCs w:val="20"/>
-          <w:lang w:val="tr-TR" w:eastAsia="en-US" w:bidi="ar-SA"/>
-        </w:rPr>
-        <w:t>ShoppingCenter/</w:t>
-      </w:r>
-      <w:r>
-        <w:rPr>
-          <w:rFonts w:eastAsia="SimSun" w:cs="Times New Roman"/>
-          <w:b w:val="false"/>
-          <w:bCs w:val="false"/>
-          <w:i/>
-          <w:iCs/>
-          <w:color w:val="auto"/>
-          <w:kern w:val="0"/>
-          <w:sz w:val="20"/>
-          <w:szCs w:val="20"/>
-          <w:lang w:val="tr-TR" w:eastAsia="en-US" w:bidi="ar-SA"/>
-        </w:rPr>
-        <w:t>Threads</w:t>
-      </w:r>
-      <w:r>
-        <w:rPr>
-          <w:rFonts w:eastAsia="SimSun" w:cs="Times New Roman"/>
-          <w:b w:val="false"/>
-          <w:bCs w:val="false"/>
-          <w:i/>
-          <w:iCs/>
-          <w:color w:val="auto"/>
-          <w:kern w:val="0"/>
-          <w:sz w:val="20"/>
-          <w:szCs w:val="20"/>
-          <w:lang w:val="tr-TR" w:eastAsia="en-US" w:bidi="ar-SA"/>
-        </w:rPr>
-        <w:t>/</w:t>
-      </w:r>
-      <w:r>
-        <w:rPr>
-          <w:rFonts w:eastAsia="SimSun" w:cs="Times New Roman"/>
-          <w:b w:val="false"/>
-          <w:bCs w:val="false"/>
-          <w:i/>
-          <w:iCs/>
-          <w:color w:val="auto"/>
-          <w:kern w:val="0"/>
-          <w:sz w:val="20"/>
-          <w:szCs w:val="20"/>
-          <w:lang w:val="tr-TR" w:eastAsia="en-US" w:bidi="ar-SA"/>
-        </w:rPr>
-        <w:t>Concrete</w:t>
-      </w:r>
-      <w:r>
-        <w:rPr>
-          <w:rFonts w:eastAsia="SimSun" w:cs="Times New Roman"/>
-          <w:b w:val="false"/>
-          <w:bCs w:val="false"/>
-          <w:i/>
-          <w:iCs/>
-          <w:color w:val="auto"/>
-          <w:kern w:val="0"/>
-          <w:sz w:val="20"/>
-          <w:szCs w:val="20"/>
-          <w:lang w:val="tr-TR" w:eastAsia="en-US" w:bidi="ar-SA"/>
-        </w:rPr>
-        <w:t>/</w:t>
-      </w:r>
-      <w:r>
-        <w:rPr>
-          <w:rFonts w:eastAsia="SimSun" w:cs="Times New Roman"/>
-          <w:b w:val="false"/>
-          <w:bCs w:val="false"/>
-          <w:i/>
-          <w:iCs/>
-          <w:color w:val="auto"/>
-          <w:kern w:val="0"/>
-          <w:sz w:val="20"/>
-          <w:szCs w:val="20"/>
-          <w:lang w:val="tr-TR" w:eastAsia="en-US" w:bidi="ar-SA"/>
-        </w:rPr>
-        <w:t>TElevator .cs</w:t>
-      </w:r>
-    </w:p>
-    <w:p>
-      <w:pPr>
-        <w:pStyle w:val="MetinGvdesi"/>
-        <w:rPr>
-          <w:lang w:val="tr-TR"/>
-        </w:rPr>
-      </w:pPr>
-      <w:r>
-        <w:rPr/>
-      </w:r>
-    </w:p>
-    <w:p>
-      <w:pPr>
-        <w:pStyle w:val="MetinGvdesi"/>
-        <w:rPr/>
-      </w:pPr>
-      <w:r>
-        <w:rPr>
-          <w:b/>
-          <w:bCs/>
-        </w:rPr>
-        <w:t xml:space="preserve">void ElevatorThread(Elevator.Concrete.Elevator elevator, Floor.Concrete.Floor[] floors, int capacity, Settings settings): </w:t>
-      </w:r>
-      <w:r>
-        <w:rPr/>
-        <w:t xml:space="preserve">  Katlardaki kuyrukları kontrol eder.  Maksimum kapasiteyi aşmayacak şekilde kuyruktaki müşterilerin talep ettikleri katlarda  taşınabilmesini sağlar. Bu thread asansör sayısı kadar (5 adet) olmalıdır.  NOT: Zemin kattan diğer katlara (AVM’ye) giriş yapmak isteyenler, ya da diğer katlardan (AVM’den) çıkış yapmak isteyenler kuyruk oluştururlar.</w:t>
-      </w:r>
-    </w:p>
-    <w:p>
-      <w:pPr>
-        <w:pStyle w:val="MetinGvdesi"/>
-        <w:rPr>
-          <w:b/>
-          <w:b/>
-          <w:bCs/>
-        </w:rPr>
-      </w:pPr>
-      <w:r>
-        <w:rPr>
-          <w:b/>
-          <w:bCs/>
-        </w:rPr>
-        <w:t xml:space="preserve">void FloorChange(Elevator.Concrete.Elevator elevator):  </w:t>
-      </w:r>
-      <w:r>
-        <w:rPr>
-          <w:b w:val="false"/>
-          <w:bCs w:val="false"/>
-        </w:rPr>
-        <w:t>Asansör kat arttırma ve azaltma işlemi</w:t>
-      </w:r>
-    </w:p>
-    <w:p>
-      <w:pPr>
-        <w:pStyle w:val="MetinGvdesi"/>
-        <w:rPr>
-          <w:b w:val="false"/>
-          <w:b w:val="false"/>
-          <w:bCs w:val="false"/>
-        </w:rPr>
-      </w:pPr>
-      <w:r>
-        <w:rPr>
-          <w:b/>
-          <w:bCs/>
-        </w:rPr>
-      </w:r>
-    </w:p>
-    <w:p>
-      <w:pPr>
-        <w:pStyle w:val="MetinGvdesi"/>
-        <w:rPr>
-          <w:b/>
-          <w:b/>
-          <w:bCs/>
-        </w:rPr>
-      </w:pPr>
-      <w:r>
-        <w:rPr>
-          <w:b/>
-          <w:bCs/>
-        </w:rPr>
-        <w:t>int CheckTopFloor(Floor.Concrete.Floor[] floors, int maxDestinationalFloor):</w:t>
-      </w:r>
-      <w:r>
-        <w:rPr>
-          <w:b w:val="false"/>
-          <w:bCs w:val="false"/>
-        </w:rPr>
-        <w:t xml:space="preserve"> Bulunduğu katın üstündeki katları kontrol eder. Zemin kata inecek müşteri varsa hedef olarak onu belirler</w:t>
-      </w:r>
-    </w:p>
-    <w:p>
-      <w:pPr>
-        <w:pStyle w:val="MetinGvdesi"/>
-        <w:rPr>
-          <w:b w:val="false"/>
-          <w:b w:val="false"/>
-          <w:bCs w:val="false"/>
-        </w:rPr>
-      </w:pPr>
-      <w:r>
-        <w:rPr>
-          <w:b/>
-          <w:bCs/>
-        </w:rPr>
-      </w:r>
-    </w:p>
-    <w:p>
-      <w:pPr>
-        <w:pStyle w:val="MetinGvdesi"/>
-        <w:rPr>
-          <w:b/>
-          <w:b/>
-          <w:bCs/>
-        </w:rPr>
-      </w:pPr>
-      <w:r>
-        <w:rPr>
-          <w:b/>
-          <w:bCs/>
-        </w:rPr>
-        <w:t>int CheckButtomFloor(Floor.Concrete.Floor[] floors, int elevatorFloor):</w:t>
-      </w:r>
-      <w:r>
-        <w:rPr>
-          <w:b w:val="false"/>
-          <w:bCs w:val="false"/>
-        </w:rPr>
-        <w:t xml:space="preserve"> Bulunduğu katın altındaki katları kontrol eder. Zemin kata inecek Müşteri varsa hedef olarak onu belirler</w:t>
-      </w:r>
-    </w:p>
-    <w:p>
-      <w:pPr>
-        <w:pStyle w:val="MetinGvdesi"/>
-        <w:rPr>
-          <w:b w:val="false"/>
-          <w:b w:val="false"/>
-          <w:bCs w:val="false"/>
-        </w:rPr>
-      </w:pPr>
-      <w:r>
-        <w:rPr>
-          <w:b/>
-          <w:bCs/>
-        </w:rPr>
-      </w:r>
-    </w:p>
-    <w:p>
-      <w:pPr>
-        <w:pStyle w:val="MetinGvdesi"/>
-        <w:rPr>
-          <w:b/>
-          <w:b/>
-          <w:bCs/>
-        </w:rPr>
-      </w:pPr>
-      <w:r>
-        <w:rPr>
-          <w:b/>
-          <w:bCs/>
-        </w:rPr>
-        <w:t>void PassengerLowering(Elevator.Concrete.Elevator elevator, Floor.Concrete.Floor[] floors, Settings settings):</w:t>
-      </w:r>
-      <w:r>
-        <w:rPr>
-          <w:b w:val="false"/>
-          <w:bCs w:val="false"/>
-        </w:rPr>
-        <w:t xml:space="preserve"> Asansör içerisindeki müşterileri bulundukları katlara geldiğinde indirme işlemini yapar</w:t>
-      </w:r>
-    </w:p>
-    <w:p>
-      <w:pPr>
-        <w:pStyle w:val="MetinGvdesi"/>
-        <w:rPr>
-          <w:b w:val="false"/>
-          <w:b w:val="false"/>
-          <w:bCs w:val="false"/>
-        </w:rPr>
-      </w:pPr>
-      <w:r>
-        <w:rPr>
-          <w:b/>
-          <w:bCs/>
-        </w:rPr>
-      </w:r>
-    </w:p>
-    <w:p>
-      <w:pPr>
-        <w:pStyle w:val="MetinGvdesi"/>
-        <w:rPr>
-          <w:lang w:val="tr-TR"/>
-        </w:rPr>
-      </w:pPr>
-      <w:r>
-        <w:rPr>
-          <w:b/>
-          <w:bCs/>
-        </w:rPr>
-        <w:t>void PassengerBoarding(Elevator.Concrete.Elevator elevator,Floor.Concrete.Floor[] floors, int capacity):</w:t>
-      </w:r>
-      <w:r>
-        <w:rPr>
-          <w:b w:val="false"/>
-          <w:bCs w:val="false"/>
-        </w:rPr>
-        <w:t xml:space="preserve">  Bulunduğu katın kuyruğunda müşteri varsa müşteriyi asansörün kapasitesine uygun olacak şekilde asansöre alır.</w:t>
-      </w:r>
-    </w:p>
-    <w:p>
-      <w:pPr>
-        <w:pStyle w:val="Normal"/>
-        <w:rPr>
-          <w:lang w:val="tr-TR"/>
-        </w:rPr>
-      </w:pPr>
-      <w:r>
-        <w:rPr>
-          <w:lang w:val="tr-TR"/>
-        </w:rPr>
-      </w:r>
-    </w:p>
-    <w:p>
-      <w:pPr>
-        <w:pStyle w:val="Balk2"/>
-        <w:spacing w:lineRule="auto" w:line="259"/>
-        <w:ind w:left="288" w:hanging="288"/>
-        <w:jc w:val="both"/>
-        <w:rPr>
-          <w:lang w:val="tr-TR"/>
-        </w:rPr>
-      </w:pPr>
-      <w:r>
-        <w:rPr>
-          <w:rFonts w:eastAsia="SimSun" w:cs="Times New Roman"/>
-          <w:b w:val="false"/>
-          <w:bCs w:val="false"/>
-          <w:i/>
-          <w:iCs/>
-          <w:color w:val="auto"/>
-          <w:kern w:val="0"/>
-          <w:sz w:val="20"/>
-          <w:szCs w:val="20"/>
-          <w:lang w:val="tr-TR" w:eastAsia="en-US" w:bidi="ar-SA"/>
-        </w:rPr>
-        <w:t>ShoppingCenter/</w:t>
-      </w:r>
-      <w:r>
-        <w:rPr>
-          <w:rFonts w:eastAsia="SimSun" w:cs="Times New Roman"/>
-          <w:b w:val="false"/>
-          <w:bCs w:val="false"/>
-          <w:i/>
-          <w:iCs/>
-          <w:color w:val="auto"/>
-          <w:kern w:val="0"/>
-          <w:sz w:val="20"/>
-          <w:szCs w:val="20"/>
-          <w:lang w:val="tr-TR" w:eastAsia="en-US" w:bidi="ar-SA"/>
-        </w:rPr>
-        <w:t>Threads</w:t>
-      </w:r>
-      <w:r>
-        <w:rPr>
-          <w:rFonts w:eastAsia="SimSun" w:cs="Times New Roman"/>
-          <w:b w:val="false"/>
-          <w:bCs w:val="false"/>
-          <w:i/>
-          <w:iCs/>
-          <w:color w:val="auto"/>
-          <w:kern w:val="0"/>
-          <w:sz w:val="20"/>
-          <w:szCs w:val="20"/>
-          <w:lang w:val="tr-TR" w:eastAsia="en-US" w:bidi="ar-SA"/>
-        </w:rPr>
-        <w:t>/</w:t>
-      </w:r>
-      <w:r>
-        <w:rPr>
-          <w:rFonts w:eastAsia="SimSun" w:cs="Times New Roman"/>
-          <w:b w:val="false"/>
-          <w:bCs w:val="false"/>
-          <w:i/>
-          <w:iCs/>
-          <w:color w:val="auto"/>
-          <w:kern w:val="0"/>
-          <w:sz w:val="20"/>
-          <w:szCs w:val="20"/>
-          <w:lang w:val="tr-TR" w:eastAsia="en-US" w:bidi="ar-SA"/>
-        </w:rPr>
-        <w:t>Concrete</w:t>
-      </w:r>
-      <w:r>
-        <w:rPr>
-          <w:rFonts w:eastAsia="SimSun" w:cs="Times New Roman"/>
-          <w:b w:val="false"/>
-          <w:bCs w:val="false"/>
-          <w:i/>
-          <w:iCs/>
-          <w:color w:val="auto"/>
-          <w:kern w:val="0"/>
-          <w:sz w:val="20"/>
-          <w:szCs w:val="20"/>
-          <w:lang w:val="tr-TR" w:eastAsia="en-US" w:bidi="ar-SA"/>
-        </w:rPr>
-        <w:t>/</w:t>
-      </w:r>
-      <w:r>
-        <w:rPr>
-          <w:rFonts w:eastAsia="SimSun" w:cs="Times New Roman"/>
-          <w:b w:val="false"/>
-          <w:bCs w:val="false"/>
-          <w:i/>
-          <w:iCs/>
-          <w:color w:val="auto"/>
-          <w:kern w:val="0"/>
-          <w:sz w:val="20"/>
-          <w:szCs w:val="20"/>
-          <w:lang w:val="tr-TR" w:eastAsia="en-US" w:bidi="ar-SA"/>
-        </w:rPr>
-        <w:t>TExit .cs</w:t>
-      </w:r>
-    </w:p>
-    <w:p>
-      <w:pPr>
-        <w:pStyle w:val="Normal"/>
-        <w:spacing w:lineRule="auto" w:line="259"/>
-        <w:ind w:left="288" w:hanging="288"/>
-        <w:jc w:val="both"/>
-        <w:rPr>
-          <w:lang w:val="tr-TR"/>
-        </w:rPr>
-      </w:pPr>
-      <w:r>
-        <w:rPr/>
-      </w:r>
-    </w:p>
-    <w:p>
-      <w:pPr>
-        <w:pStyle w:val="MetinGvdesi"/>
-        <w:rPr>
-          <w:lang w:val="tr-TR"/>
-        </w:rPr>
-      </w:pPr>
-      <w:r>
-        <w:rPr>
-          <w:b/>
-          <w:bCs/>
-        </w:rPr>
-        <w:t xml:space="preserve">void ExitThread(Floor.Concrete.Floor[] floors, Settings settings): </w:t>
-      </w:r>
-      <w:r>
-        <w:rPr>
-          <w:b w:val="false"/>
-          <w:bCs w:val="false"/>
-        </w:rPr>
-        <w:t xml:space="preserve"> [1-5] arasında rastgele sayıda müşterinin AVM’den çıkış yapmasını sağlamaktadır (Zemin Kat). Çıkmak isteyen müşterileri  rastgele bir kattan (1-4), zemin kata gitmek için asansör kuyruğuna alır.</w:t>
-      </w:r>
-    </w:p>
-    <w:p>
-      <w:pPr>
-        <w:pStyle w:val="MetinGvdesi"/>
-        <w:rPr>
-          <w:lang w:val="tr-TR"/>
-        </w:rPr>
-      </w:pPr>
-      <w:r>
-        <w:rPr/>
-      </w:r>
-    </w:p>
-    <w:p>
-      <w:pPr>
-        <w:pStyle w:val="Balk2"/>
-        <w:spacing w:lineRule="auto" w:line="259"/>
-        <w:ind w:left="288" w:hanging="288"/>
-        <w:jc w:val="both"/>
-        <w:rPr>
-          <w:lang w:val="tr-TR"/>
-        </w:rPr>
-      </w:pPr>
-      <w:r>
-        <w:rPr>
-          <w:rFonts w:eastAsia="SimSun" w:cs="Times New Roman"/>
-          <w:b w:val="false"/>
-          <w:bCs w:val="false"/>
-          <w:i/>
-          <w:iCs/>
-          <w:color w:val="auto"/>
-          <w:kern w:val="0"/>
-          <w:sz w:val="20"/>
-          <w:szCs w:val="20"/>
-          <w:lang w:val="tr-TR" w:eastAsia="en-US" w:bidi="ar-SA"/>
-        </w:rPr>
-        <w:t>ShoppingCenter/</w:t>
-      </w:r>
-      <w:r>
-        <w:rPr>
-          <w:rFonts w:eastAsia="SimSun" w:cs="Times New Roman"/>
-          <w:b w:val="false"/>
-          <w:bCs w:val="false"/>
-          <w:i/>
-          <w:iCs/>
-          <w:color w:val="auto"/>
-          <w:kern w:val="0"/>
-          <w:sz w:val="20"/>
-          <w:szCs w:val="20"/>
-          <w:lang w:val="tr-TR" w:eastAsia="en-US" w:bidi="ar-SA"/>
-        </w:rPr>
-        <w:t>Threads</w:t>
-      </w:r>
-      <w:r>
-        <w:rPr>
-          <w:rFonts w:eastAsia="SimSun" w:cs="Times New Roman"/>
-          <w:b w:val="false"/>
-          <w:bCs w:val="false"/>
-          <w:i/>
-          <w:iCs/>
-          <w:color w:val="auto"/>
-          <w:kern w:val="0"/>
-          <w:sz w:val="20"/>
-          <w:szCs w:val="20"/>
-          <w:lang w:val="tr-TR" w:eastAsia="en-US" w:bidi="ar-SA"/>
-        </w:rPr>
-        <w:t>/</w:t>
-      </w:r>
-      <w:r>
-        <w:rPr>
-          <w:rFonts w:eastAsia="SimSun" w:cs="Times New Roman"/>
-          <w:b w:val="false"/>
-          <w:bCs w:val="false"/>
-          <w:i/>
-          <w:iCs/>
-          <w:color w:val="auto"/>
-          <w:kern w:val="0"/>
-          <w:sz w:val="20"/>
-          <w:szCs w:val="20"/>
-          <w:lang w:val="tr-TR" w:eastAsia="en-US" w:bidi="ar-SA"/>
-        </w:rPr>
-        <w:t>Concrete</w:t>
-      </w:r>
-      <w:r>
-        <w:rPr>
-          <w:rFonts w:eastAsia="SimSun" w:cs="Times New Roman"/>
-          <w:b w:val="false"/>
-          <w:bCs w:val="false"/>
-          <w:i/>
-          <w:iCs/>
-          <w:color w:val="auto"/>
-          <w:kern w:val="0"/>
-          <w:sz w:val="20"/>
-          <w:szCs w:val="20"/>
-          <w:lang w:val="tr-TR" w:eastAsia="en-US" w:bidi="ar-SA"/>
-        </w:rPr>
-        <w:t>/</w:t>
-      </w:r>
-      <w:r>
-        <w:rPr>
-          <w:rFonts w:eastAsia="SimSun" w:cs="Times New Roman"/>
-          <w:b w:val="false"/>
-          <w:bCs w:val="false"/>
-          <w:i/>
-          <w:iCs/>
-          <w:color w:val="auto"/>
-          <w:kern w:val="0"/>
-          <w:sz w:val="20"/>
-          <w:szCs w:val="20"/>
-          <w:lang w:val="tr-TR" w:eastAsia="en-US" w:bidi="ar-SA"/>
-        </w:rPr>
-        <w:t>TLogin .cs</w:t>
-      </w:r>
-    </w:p>
-    <w:p>
-      <w:pPr>
-        <w:pStyle w:val="Normal"/>
-        <w:spacing w:lineRule="auto" w:line="259"/>
-        <w:ind w:left="288" w:hanging="288"/>
-        <w:jc w:val="both"/>
-        <w:rPr>
-          <w:lang w:val="tr-TR"/>
-        </w:rPr>
-      </w:pPr>
-      <w:r>
-        <w:rPr/>
+        <w:rPr>
+          <w:lang w:val="tr-TR"/>
+        </w:rPr>
       </w:r>
     </w:p>
     <w:p>
@@ -6304,11 +5917,288 @@
       <w:pPr>
         <w:pStyle w:val="MetinGvdesi"/>
         <w:rPr>
-          <w:lang w:val="tr-TR"/>
-        </w:rPr>
-      </w:pPr>
-      <w:r>
-        <w:rPr/>
+          <w:b w:val="false"/>
+          <w:b w:val="false"/>
+          <w:bCs w:val="false"/>
+        </w:rPr>
+      </w:pPr>
+      <w:r>
+        <w:rPr>
+          <w:b w:val="false"/>
+          <w:bCs w:val="false"/>
+        </w:rPr>
+      </w:r>
+    </w:p>
+    <w:p>
+      <w:pPr>
+        <w:pStyle w:val="MetinGvdesi"/>
+        <w:rPr>
+          <w:b w:val="false"/>
+          <w:b w:val="false"/>
+          <w:bCs w:val="false"/>
+        </w:rPr>
+      </w:pPr>
+      <w:r>
+        <w:rPr>
+          <w:b w:val="false"/>
+          <w:bCs w:val="false"/>
+        </w:rPr>
+      </w:r>
+    </w:p>
+    <w:p>
+      <w:pPr>
+        <w:pStyle w:val="MetinGvdesi"/>
+        <w:rPr>
+          <w:b w:val="false"/>
+          <w:b w:val="false"/>
+          <w:bCs w:val="false"/>
+        </w:rPr>
+      </w:pPr>
+      <w:r>
+        <w:rPr>
+          <w:b w:val="false"/>
+          <w:bCs w:val="false"/>
+        </w:rPr>
+      </w:r>
+    </w:p>
+    <w:p>
+      <w:pPr>
+        <w:pStyle w:val="MetinGvdesi"/>
+        <w:rPr>
+          <w:b w:val="false"/>
+          <w:b w:val="false"/>
+          <w:bCs w:val="false"/>
+        </w:rPr>
+      </w:pPr>
+      <w:r>
+        <w:rPr>
+          <w:b w:val="false"/>
+          <w:bCs w:val="false"/>
+        </w:rPr>
+      </w:r>
+    </w:p>
+    <w:p>
+      <w:pPr>
+        <w:pStyle w:val="MetinGvdesi"/>
+        <w:rPr>
+          <w:b w:val="false"/>
+          <w:b w:val="false"/>
+          <w:bCs w:val="false"/>
+        </w:rPr>
+      </w:pPr>
+      <w:r>
+        <w:rPr>
+          <w:b w:val="false"/>
+          <w:bCs w:val="false"/>
+        </w:rPr>
+      </w:r>
+    </w:p>
+    <w:p>
+      <w:pPr>
+        <w:pStyle w:val="MetinGvdesi"/>
+        <w:rPr>
+          <w:b w:val="false"/>
+          <w:b w:val="false"/>
+          <w:bCs w:val="false"/>
+        </w:rPr>
+      </w:pPr>
+      <w:r>
+        <w:rPr>
+          <w:b w:val="false"/>
+          <w:bCs w:val="false"/>
+        </w:rPr>
+      </w:r>
+    </w:p>
+    <w:p>
+      <w:pPr>
+        <w:pStyle w:val="MetinGvdesi"/>
+        <w:rPr>
+          <w:b w:val="false"/>
+          <w:b w:val="false"/>
+          <w:bCs w:val="false"/>
+        </w:rPr>
+      </w:pPr>
+      <w:r>
+        <w:rPr>
+          <w:b w:val="false"/>
+          <w:bCs w:val="false"/>
+        </w:rPr>
+      </w:r>
+    </w:p>
+    <w:p>
+      <w:pPr>
+        <w:pStyle w:val="MetinGvdesi"/>
+        <w:rPr>
+          <w:b w:val="false"/>
+          <w:b w:val="false"/>
+          <w:bCs w:val="false"/>
+        </w:rPr>
+      </w:pPr>
+      <w:r>
+        <w:rPr>
+          <w:b w:val="false"/>
+          <w:bCs w:val="false"/>
+        </w:rPr>
+      </w:r>
+    </w:p>
+    <w:p>
+      <w:pPr>
+        <w:pStyle w:val="MetinGvdesi"/>
+        <w:rPr>
+          <w:b w:val="false"/>
+          <w:b w:val="false"/>
+          <w:bCs w:val="false"/>
+        </w:rPr>
+      </w:pPr>
+      <w:r>
+        <w:rPr>
+          <w:b w:val="false"/>
+          <w:bCs w:val="false"/>
+        </w:rPr>
+      </w:r>
+    </w:p>
+    <w:p>
+      <w:pPr>
+        <w:pStyle w:val="MetinGvdesi"/>
+        <w:rPr>
+          <w:b w:val="false"/>
+          <w:b w:val="false"/>
+          <w:bCs w:val="false"/>
+        </w:rPr>
+      </w:pPr>
+      <w:r>
+        <w:rPr>
+          <w:b w:val="false"/>
+          <w:bCs w:val="false"/>
+        </w:rPr>
+      </w:r>
+    </w:p>
+    <w:p>
+      <w:pPr>
+        <w:pStyle w:val="MetinGvdesi"/>
+        <w:rPr>
+          <w:b w:val="false"/>
+          <w:b w:val="false"/>
+          <w:bCs w:val="false"/>
+        </w:rPr>
+      </w:pPr>
+      <w:r>
+        <w:rPr>
+          <w:b w:val="false"/>
+          <w:bCs w:val="false"/>
+        </w:rPr>
+      </w:r>
+    </w:p>
+    <w:p>
+      <w:pPr>
+        <w:pStyle w:val="MetinGvdesi"/>
+        <w:rPr>
+          <w:b w:val="false"/>
+          <w:b w:val="false"/>
+          <w:bCs w:val="false"/>
+        </w:rPr>
+      </w:pPr>
+      <w:r>
+        <w:rPr>
+          <w:b w:val="false"/>
+          <w:bCs w:val="false"/>
+        </w:rPr>
+      </w:r>
+    </w:p>
+    <w:p>
+      <w:pPr>
+        <w:pStyle w:val="MetinGvdesi"/>
+        <w:rPr>
+          <w:b w:val="false"/>
+          <w:b w:val="false"/>
+          <w:bCs w:val="false"/>
+        </w:rPr>
+      </w:pPr>
+      <w:r>
+        <w:rPr>
+          <w:b w:val="false"/>
+          <w:bCs w:val="false"/>
+        </w:rPr>
+      </w:r>
+    </w:p>
+    <w:p>
+      <w:pPr>
+        <w:pStyle w:val="MetinGvdesi"/>
+        <w:rPr>
+          <w:b w:val="false"/>
+          <w:b w:val="false"/>
+          <w:bCs w:val="false"/>
+        </w:rPr>
+      </w:pPr>
+      <w:r>
+        <w:rPr>
+          <w:b w:val="false"/>
+          <w:bCs w:val="false"/>
+        </w:rPr>
+      </w:r>
+    </w:p>
+    <w:p>
+      <w:pPr>
+        <w:pStyle w:val="MetinGvdesi"/>
+        <w:rPr>
+          <w:b w:val="false"/>
+          <w:b w:val="false"/>
+          <w:bCs w:val="false"/>
+        </w:rPr>
+      </w:pPr>
+      <w:r>
+        <w:rPr>
+          <w:b w:val="false"/>
+          <w:bCs w:val="false"/>
+        </w:rPr>
+      </w:r>
+    </w:p>
+    <w:p>
+      <w:pPr>
+        <w:pStyle w:val="MetinGvdesi"/>
+        <w:rPr>
+          <w:b w:val="false"/>
+          <w:b w:val="false"/>
+          <w:bCs w:val="false"/>
+        </w:rPr>
+      </w:pPr>
+      <w:r>
+        <w:rPr>
+          <w:b w:val="false"/>
+          <w:bCs w:val="false"/>
+        </w:rPr>
+      </w:r>
+    </w:p>
+    <w:p>
+      <w:pPr>
+        <w:pStyle w:val="MetinGvdesi"/>
+        <w:rPr>
+          <w:b w:val="false"/>
+          <w:b w:val="false"/>
+          <w:bCs w:val="false"/>
+        </w:rPr>
+      </w:pPr>
+      <w:r>
+        <w:rPr>
+          <w:b w:val="false"/>
+          <w:bCs w:val="false"/>
+        </w:rPr>
+      </w:r>
+    </w:p>
+    <w:p>
+      <w:pPr>
+        <w:pStyle w:val="MetinGvdesi"/>
+        <w:rPr>
+          <w:b w:val="false"/>
+          <w:b w:val="false"/>
+          <w:bCs w:val="false"/>
+        </w:rPr>
+      </w:pPr>
+      <w:r>
+        <w:rPr>
+          <w:b w:val="false"/>
+          <w:bCs w:val="false"/>
+        </w:rPr>
       </w:r>
     </w:p>
     <w:p>
@@ -6447,851 +6337,6 @@
           <w:rStyle w:val="NternetBalants"/>
         </w:rPr>
         <w:t>https://social.msdn.microsoft.com/</w:t>
-      </w:r>
-    </w:p>
-    <w:p>
-      <w:pPr>
-        <w:pStyle w:val="References"/>
-        <w:tabs>
-          <w:tab w:val="clear" w:pos="360"/>
-        </w:tabs>
-        <w:spacing w:before="0" w:after="50"/>
-        <w:rPr/>
-      </w:pPr>
-      <w:r>
-        <w:rPr/>
-      </w:r>
-    </w:p>
-    <w:p>
-      <w:pPr>
-        <w:pStyle w:val="References"/>
-        <w:tabs>
-          <w:tab w:val="clear" w:pos="360"/>
-        </w:tabs>
-        <w:spacing w:before="0" w:after="50"/>
-        <w:rPr/>
-      </w:pPr>
-      <w:r>
-        <w:rPr/>
-      </w:r>
-    </w:p>
-    <w:p>
-      <w:pPr>
-        <w:pStyle w:val="References"/>
-        <w:tabs>
-          <w:tab w:val="clear" w:pos="360"/>
-        </w:tabs>
-        <w:spacing w:before="0" w:after="50"/>
-        <w:rPr/>
-      </w:pPr>
-      <w:r>
-        <w:rPr/>
-      </w:r>
-    </w:p>
-    <w:p>
-      <w:pPr>
-        <w:pStyle w:val="References"/>
-        <w:tabs>
-          <w:tab w:val="clear" w:pos="360"/>
-        </w:tabs>
-        <w:spacing w:before="0" w:after="50"/>
-        <w:rPr/>
-      </w:pPr>
-      <w:r>
-        <w:rPr/>
-      </w:r>
-    </w:p>
-    <w:p>
-      <w:pPr>
-        <w:pStyle w:val="References"/>
-        <w:tabs>
-          <w:tab w:val="clear" w:pos="360"/>
-        </w:tabs>
-        <w:spacing w:before="0" w:after="50"/>
-        <w:rPr/>
-      </w:pPr>
-      <w:r>
-        <w:rPr/>
-      </w:r>
-    </w:p>
-    <w:p>
-      <w:pPr>
-        <w:pStyle w:val="References"/>
-        <w:tabs>
-          <w:tab w:val="clear" w:pos="360"/>
-        </w:tabs>
-        <w:spacing w:before="0" w:after="50"/>
-        <w:rPr/>
-      </w:pPr>
-      <w:r>
-        <w:rPr/>
-      </w:r>
-    </w:p>
-    <w:p>
-      <w:pPr>
-        <w:pStyle w:val="References"/>
-        <w:tabs>
-          <w:tab w:val="clear" w:pos="360"/>
-        </w:tabs>
-        <w:spacing w:before="0" w:after="50"/>
-        <w:rPr/>
-      </w:pPr>
-      <w:r>
-        <w:rPr/>
-      </w:r>
-    </w:p>
-    <w:p>
-      <w:pPr>
-        <w:pStyle w:val="References"/>
-        <w:tabs>
-          <w:tab w:val="clear" w:pos="360"/>
-        </w:tabs>
-        <w:spacing w:before="0" w:after="50"/>
-        <w:rPr/>
-      </w:pPr>
-      <w:r>
-        <w:rPr/>
-      </w:r>
-    </w:p>
-    <w:p>
-      <w:pPr>
-        <w:pStyle w:val="References"/>
-        <w:tabs>
-          <w:tab w:val="clear" w:pos="360"/>
-        </w:tabs>
-        <w:spacing w:before="0" w:after="50"/>
-        <w:rPr/>
-      </w:pPr>
-      <w:r>
-        <w:rPr/>
-      </w:r>
-    </w:p>
-    <w:p>
-      <w:pPr>
-        <w:pStyle w:val="References"/>
-        <w:tabs>
-          <w:tab w:val="clear" w:pos="360"/>
-        </w:tabs>
-        <w:spacing w:before="0" w:after="50"/>
-        <w:rPr/>
-      </w:pPr>
-      <w:r>
-        <w:rPr/>
-      </w:r>
-    </w:p>
-    <w:p>
-      <w:pPr>
-        <w:pStyle w:val="References"/>
-        <w:tabs>
-          <w:tab w:val="clear" w:pos="360"/>
-        </w:tabs>
-        <w:spacing w:before="0" w:after="50"/>
-        <w:rPr/>
-      </w:pPr>
-      <w:r>
-        <w:rPr/>
-      </w:r>
-    </w:p>
-    <w:p>
-      <w:pPr>
-        <w:pStyle w:val="References"/>
-        <w:tabs>
-          <w:tab w:val="clear" w:pos="360"/>
-        </w:tabs>
-        <w:spacing w:before="0" w:after="50"/>
-        <w:rPr/>
-      </w:pPr>
-      <w:r>
-        <w:rPr/>
-      </w:r>
-    </w:p>
-    <w:p>
-      <w:pPr>
-        <w:pStyle w:val="References"/>
-        <w:tabs>
-          <w:tab w:val="clear" w:pos="360"/>
-        </w:tabs>
-        <w:spacing w:before="0" w:after="50"/>
-        <w:rPr/>
-      </w:pPr>
-      <w:r>
-        <w:rPr/>
-      </w:r>
-    </w:p>
-    <w:p>
-      <w:pPr>
-        <w:pStyle w:val="References"/>
-        <w:tabs>
-          <w:tab w:val="clear" w:pos="360"/>
-        </w:tabs>
-        <w:spacing w:before="0" w:after="50"/>
-        <w:rPr/>
-      </w:pPr>
-      <w:r>
-        <w:rPr/>
-      </w:r>
-    </w:p>
-    <w:p>
-      <w:pPr>
-        <w:pStyle w:val="References"/>
-        <w:tabs>
-          <w:tab w:val="clear" w:pos="360"/>
-        </w:tabs>
-        <w:spacing w:before="0" w:after="50"/>
-        <w:rPr/>
-      </w:pPr>
-      <w:r>
-        <w:rPr/>
-      </w:r>
-    </w:p>
-    <w:p>
-      <w:pPr>
-        <w:pStyle w:val="References"/>
-        <w:tabs>
-          <w:tab w:val="clear" w:pos="360"/>
-        </w:tabs>
-        <w:spacing w:before="0" w:after="50"/>
-        <w:rPr/>
-      </w:pPr>
-      <w:r>
-        <w:rPr/>
-      </w:r>
-    </w:p>
-    <w:p>
-      <w:pPr>
-        <w:pStyle w:val="References"/>
-        <w:tabs>
-          <w:tab w:val="clear" w:pos="360"/>
-        </w:tabs>
-        <w:spacing w:before="0" w:after="50"/>
-        <w:rPr/>
-      </w:pPr>
-      <w:r>
-        <w:rPr/>
-      </w:r>
-    </w:p>
-    <w:p>
-      <w:pPr>
-        <w:pStyle w:val="References"/>
-        <w:tabs>
-          <w:tab w:val="clear" w:pos="360"/>
-        </w:tabs>
-        <w:spacing w:before="0" w:after="50"/>
-        <w:rPr/>
-      </w:pPr>
-      <w:r>
-        <w:rPr/>
-      </w:r>
-    </w:p>
-    <w:p>
-      <w:pPr>
-        <w:pStyle w:val="References"/>
-        <w:tabs>
-          <w:tab w:val="clear" w:pos="360"/>
-        </w:tabs>
-        <w:spacing w:before="0" w:after="50"/>
-        <w:rPr/>
-      </w:pPr>
-      <w:r>
-        <w:rPr/>
-      </w:r>
-    </w:p>
-    <w:p>
-      <w:pPr>
-        <w:pStyle w:val="References"/>
-        <w:tabs>
-          <w:tab w:val="clear" w:pos="360"/>
-        </w:tabs>
-        <w:spacing w:before="0" w:after="50"/>
-        <w:rPr/>
-      </w:pPr>
-      <w:r>
-        <w:rPr/>
-      </w:r>
-    </w:p>
-    <w:p>
-      <w:pPr>
-        <w:pStyle w:val="References"/>
-        <w:tabs>
-          <w:tab w:val="clear" w:pos="360"/>
-        </w:tabs>
-        <w:spacing w:before="0" w:after="50"/>
-        <w:rPr/>
-      </w:pPr>
-      <w:r>
-        <w:rPr/>
-      </w:r>
-    </w:p>
-    <w:p>
-      <w:pPr>
-        <w:pStyle w:val="References"/>
-        <w:tabs>
-          <w:tab w:val="clear" w:pos="360"/>
-        </w:tabs>
-        <w:spacing w:before="0" w:after="50"/>
-        <w:rPr/>
-      </w:pPr>
-      <w:r>
-        <w:rPr/>
-      </w:r>
-    </w:p>
-    <w:p>
-      <w:pPr>
-        <w:pStyle w:val="References"/>
-        <w:tabs>
-          <w:tab w:val="clear" w:pos="360"/>
-        </w:tabs>
-        <w:spacing w:before="0" w:after="50"/>
-        <w:rPr/>
-      </w:pPr>
-      <w:r>
-        <w:rPr/>
-      </w:r>
-    </w:p>
-    <w:p>
-      <w:pPr>
-        <w:pStyle w:val="References"/>
-        <w:tabs>
-          <w:tab w:val="clear" w:pos="360"/>
-        </w:tabs>
-        <w:spacing w:before="0" w:after="50"/>
-        <w:rPr/>
-      </w:pPr>
-      <w:r>
-        <w:rPr/>
-      </w:r>
-    </w:p>
-    <w:p>
-      <w:pPr>
-        <w:pStyle w:val="References"/>
-        <w:tabs>
-          <w:tab w:val="clear" w:pos="360"/>
-        </w:tabs>
-        <w:spacing w:before="0" w:after="50"/>
-        <w:rPr/>
-      </w:pPr>
-      <w:r>
-        <w:rPr/>
-      </w:r>
-    </w:p>
-    <w:p>
-      <w:pPr>
-        <w:pStyle w:val="References"/>
-        <w:tabs>
-          <w:tab w:val="clear" w:pos="360"/>
-        </w:tabs>
-        <w:spacing w:before="0" w:after="50"/>
-        <w:rPr/>
-      </w:pPr>
-      <w:r>
-        <w:rPr/>
-      </w:r>
-    </w:p>
-    <w:p>
-      <w:pPr>
-        <w:pStyle w:val="References"/>
-        <w:tabs>
-          <w:tab w:val="clear" w:pos="360"/>
-        </w:tabs>
-        <w:spacing w:before="0" w:after="50"/>
-        <w:rPr/>
-      </w:pPr>
-      <w:r>
-        <w:rPr/>
-      </w:r>
-    </w:p>
-    <w:p>
-      <w:pPr>
-        <w:pStyle w:val="References"/>
-        <w:tabs>
-          <w:tab w:val="clear" w:pos="360"/>
-        </w:tabs>
-        <w:spacing w:before="0" w:after="50"/>
-        <w:rPr/>
-      </w:pPr>
-      <w:r>
-        <w:rPr/>
-      </w:r>
-    </w:p>
-    <w:p>
-      <w:pPr>
-        <w:pStyle w:val="References"/>
-        <w:tabs>
-          <w:tab w:val="clear" w:pos="360"/>
-        </w:tabs>
-        <w:spacing w:before="0" w:after="50"/>
-        <w:rPr/>
-      </w:pPr>
-      <w:r>
-        <w:rPr/>
-      </w:r>
-    </w:p>
-    <w:p>
-      <w:pPr>
-        <w:pStyle w:val="References"/>
-        <w:tabs>
-          <w:tab w:val="clear" w:pos="360"/>
-        </w:tabs>
-        <w:spacing w:before="0" w:after="50"/>
-        <w:rPr/>
-      </w:pPr>
-      <w:r>
-        <w:rPr/>
-      </w:r>
-    </w:p>
-    <w:p>
-      <w:pPr>
-        <w:pStyle w:val="References"/>
-        <w:tabs>
-          <w:tab w:val="clear" w:pos="360"/>
-        </w:tabs>
-        <w:spacing w:before="0" w:after="50"/>
-        <w:rPr/>
-      </w:pPr>
-      <w:r>
-        <w:rPr/>
-      </w:r>
-    </w:p>
-    <w:p>
-      <w:pPr>
-        <w:pStyle w:val="References"/>
-        <w:tabs>
-          <w:tab w:val="clear" w:pos="360"/>
-        </w:tabs>
-        <w:spacing w:before="0" w:after="50"/>
-        <w:rPr/>
-      </w:pPr>
-      <w:r>
-        <w:rPr/>
-      </w:r>
-    </w:p>
-    <w:p>
-      <w:pPr>
-        <w:pStyle w:val="References"/>
-        <w:tabs>
-          <w:tab w:val="clear" w:pos="360"/>
-        </w:tabs>
-        <w:spacing w:before="0" w:after="50"/>
-        <w:rPr/>
-      </w:pPr>
-      <w:r>
-        <w:rPr/>
-      </w:r>
-    </w:p>
-    <w:p>
-      <w:pPr>
-        <w:pStyle w:val="References"/>
-        <w:tabs>
-          <w:tab w:val="clear" w:pos="360"/>
-        </w:tabs>
-        <w:spacing w:before="0" w:after="50"/>
-        <w:rPr/>
-      </w:pPr>
-      <w:r>
-        <w:rPr/>
-      </w:r>
-    </w:p>
-    <w:p>
-      <w:pPr>
-        <w:pStyle w:val="References"/>
-        <w:tabs>
-          <w:tab w:val="clear" w:pos="360"/>
-        </w:tabs>
-        <w:spacing w:before="0" w:after="50"/>
-        <w:rPr/>
-      </w:pPr>
-      <w:r>
-        <w:rPr/>
-      </w:r>
-    </w:p>
-    <w:p>
-      <w:pPr>
-        <w:pStyle w:val="References"/>
-        <w:tabs>
-          <w:tab w:val="clear" w:pos="360"/>
-        </w:tabs>
-        <w:spacing w:before="0" w:after="50"/>
-        <w:rPr/>
-      </w:pPr>
-      <w:r>
-        <w:rPr/>
-      </w:r>
-    </w:p>
-    <w:p>
-      <w:pPr>
-        <w:pStyle w:val="References"/>
-        <w:tabs>
-          <w:tab w:val="clear" w:pos="360"/>
-        </w:tabs>
-        <w:spacing w:before="0" w:after="50"/>
-        <w:rPr/>
-      </w:pPr>
-      <w:r>
-        <w:rPr/>
-      </w:r>
-    </w:p>
-    <w:p>
-      <w:pPr>
-        <w:pStyle w:val="References"/>
-        <w:tabs>
-          <w:tab w:val="clear" w:pos="360"/>
-        </w:tabs>
-        <w:spacing w:before="0" w:after="50"/>
-        <w:rPr/>
-      </w:pPr>
-      <w:r>
-        <w:rPr/>
-      </w:r>
-    </w:p>
-    <w:p>
-      <w:pPr>
-        <w:pStyle w:val="References"/>
-        <w:tabs>
-          <w:tab w:val="clear" w:pos="360"/>
-        </w:tabs>
-        <w:spacing w:before="0" w:after="50"/>
-        <w:rPr/>
-      </w:pPr>
-      <w:r>
-        <w:rPr/>
-      </w:r>
-    </w:p>
-    <w:p>
-      <w:pPr>
-        <w:pStyle w:val="References"/>
-        <w:tabs>
-          <w:tab w:val="clear" w:pos="360"/>
-        </w:tabs>
-        <w:spacing w:before="0" w:after="50"/>
-        <w:rPr/>
-      </w:pPr>
-      <w:r>
-        <w:rPr/>
-      </w:r>
-    </w:p>
-    <w:p>
-      <w:pPr>
-        <w:pStyle w:val="References"/>
-        <w:tabs>
-          <w:tab w:val="clear" w:pos="360"/>
-        </w:tabs>
-        <w:spacing w:before="0" w:after="50"/>
-        <w:rPr/>
-      </w:pPr>
-      <w:r>
-        <w:rPr/>
-      </w:r>
-    </w:p>
-    <w:p>
-      <w:pPr>
-        <w:pStyle w:val="References"/>
-        <w:tabs>
-          <w:tab w:val="clear" w:pos="360"/>
-        </w:tabs>
-        <w:spacing w:before="0" w:after="50"/>
-        <w:rPr/>
-      </w:pPr>
-      <w:r>
-        <w:rPr/>
-      </w:r>
-    </w:p>
-    <w:p>
-      <w:pPr>
-        <w:pStyle w:val="References"/>
-        <w:tabs>
-          <w:tab w:val="clear" w:pos="360"/>
-        </w:tabs>
-        <w:spacing w:before="0" w:after="50"/>
-        <w:rPr/>
-      </w:pPr>
-      <w:r>
-        <w:rPr/>
-      </w:r>
-    </w:p>
-    <w:p>
-      <w:pPr>
-        <w:pStyle w:val="References"/>
-        <w:tabs>
-          <w:tab w:val="clear" w:pos="360"/>
-        </w:tabs>
-        <w:spacing w:before="0" w:after="50"/>
-        <w:rPr/>
-      </w:pPr>
-      <w:r>
-        <w:rPr/>
-      </w:r>
-    </w:p>
-    <w:p>
-      <w:pPr>
-        <w:pStyle w:val="References"/>
-        <w:tabs>
-          <w:tab w:val="clear" w:pos="360"/>
-        </w:tabs>
-        <w:spacing w:before="0" w:after="50"/>
-        <w:rPr/>
-      </w:pPr>
-      <w:r>
-        <w:rPr/>
-      </w:r>
-    </w:p>
-    <w:p>
-      <w:pPr>
-        <w:pStyle w:val="References"/>
-        <w:tabs>
-          <w:tab w:val="clear" w:pos="360"/>
-        </w:tabs>
-        <w:spacing w:before="0" w:after="50"/>
-        <w:rPr/>
-      </w:pPr>
-      <w:r>
-        <w:rPr/>
-      </w:r>
-    </w:p>
-    <w:p>
-      <w:pPr>
-        <w:pStyle w:val="References"/>
-        <w:tabs>
-          <w:tab w:val="clear" w:pos="360"/>
-        </w:tabs>
-        <w:spacing w:before="0" w:after="50"/>
-        <w:rPr/>
-      </w:pPr>
-      <w:r>
-        <w:rPr/>
-      </w:r>
-    </w:p>
-    <w:p>
-      <w:pPr>
-        <w:pStyle w:val="References"/>
-        <w:tabs>
-          <w:tab w:val="clear" w:pos="360"/>
-        </w:tabs>
-        <w:spacing w:before="0" w:after="50"/>
-        <w:rPr/>
-      </w:pPr>
-      <w:r>
-        <w:rPr/>
-      </w:r>
-    </w:p>
-    <w:p>
-      <w:pPr>
-        <w:pStyle w:val="References"/>
-        <w:tabs>
-          <w:tab w:val="clear" w:pos="360"/>
-        </w:tabs>
-        <w:spacing w:before="0" w:after="50"/>
-        <w:rPr/>
-      </w:pPr>
-      <w:r>
-        <w:rPr/>
-      </w:r>
-    </w:p>
-    <w:p>
-      <w:pPr>
-        <w:pStyle w:val="References"/>
-        <w:tabs>
-          <w:tab w:val="clear" w:pos="360"/>
-        </w:tabs>
-        <w:spacing w:before="0" w:after="50"/>
-        <w:rPr/>
-      </w:pPr>
-      <w:r>
-        <w:rPr/>
-      </w:r>
-    </w:p>
-    <w:p>
-      <w:pPr>
-        <w:pStyle w:val="References"/>
-        <w:tabs>
-          <w:tab w:val="clear" w:pos="360"/>
-        </w:tabs>
-        <w:spacing w:before="0" w:after="50"/>
-        <w:rPr/>
-      </w:pPr>
-      <w:r>
-        <w:rPr/>
-      </w:r>
-    </w:p>
-    <w:p>
-      <w:pPr>
-        <w:pStyle w:val="References"/>
-        <w:tabs>
-          <w:tab w:val="clear" w:pos="360"/>
-        </w:tabs>
-        <w:spacing w:before="0" w:after="50"/>
-        <w:rPr/>
-      </w:pPr>
-      <w:r>
-        <w:rPr/>
-      </w:r>
-    </w:p>
-    <w:p>
-      <w:pPr>
-        <w:pStyle w:val="References"/>
-        <w:tabs>
-          <w:tab w:val="clear" w:pos="360"/>
-        </w:tabs>
-        <w:spacing w:before="0" w:after="50"/>
-        <w:rPr/>
-      </w:pPr>
-      <w:r>
-        <w:rPr/>
-      </w:r>
-    </w:p>
-    <w:p>
-      <w:pPr>
-        <w:pStyle w:val="References"/>
-        <w:tabs>
-          <w:tab w:val="clear" w:pos="360"/>
-        </w:tabs>
-        <w:spacing w:before="0" w:after="50"/>
-        <w:rPr/>
-      </w:pPr>
-      <w:r>
-        <w:rPr/>
-      </w:r>
-    </w:p>
-    <w:p>
-      <w:pPr>
-        <w:pStyle w:val="References"/>
-        <w:tabs>
-          <w:tab w:val="clear" w:pos="360"/>
-        </w:tabs>
-        <w:spacing w:before="0" w:after="50"/>
-        <w:rPr/>
-      </w:pPr>
-      <w:r>
-        <w:rPr/>
-      </w:r>
-    </w:p>
-    <w:p>
-      <w:pPr>
-        <w:pStyle w:val="References"/>
-        <w:tabs>
-          <w:tab w:val="clear" w:pos="360"/>
-        </w:tabs>
-        <w:spacing w:before="0" w:after="50"/>
-        <w:rPr/>
-      </w:pPr>
-      <w:r>
-        <w:rPr/>
-      </w:r>
-    </w:p>
-    <w:p>
-      <w:pPr>
-        <w:pStyle w:val="References"/>
-        <w:tabs>
-          <w:tab w:val="clear" w:pos="360"/>
-        </w:tabs>
-        <w:spacing w:before="0" w:after="50"/>
-        <w:rPr/>
-      </w:pPr>
-      <w:r>
-        <w:rPr/>
-      </w:r>
-    </w:p>
-    <w:p>
-      <w:pPr>
-        <w:pStyle w:val="References"/>
-        <w:tabs>
-          <w:tab w:val="clear" w:pos="360"/>
-        </w:tabs>
-        <w:spacing w:before="0" w:after="50"/>
-        <w:rPr/>
-      </w:pPr>
-      <w:r>
-        <w:rPr/>
-      </w:r>
-    </w:p>
-    <w:p>
-      <w:pPr>
-        <w:pStyle w:val="References"/>
-        <w:tabs>
-          <w:tab w:val="clear" w:pos="360"/>
-        </w:tabs>
-        <w:spacing w:before="0" w:after="50"/>
-        <w:rPr/>
-      </w:pPr>
-      <w:r>
-        <w:rPr/>
-      </w:r>
-    </w:p>
-    <w:p>
-      <w:pPr>
-        <w:pStyle w:val="References"/>
-        <w:tabs>
-          <w:tab w:val="clear" w:pos="360"/>
-        </w:tabs>
-        <w:spacing w:before="0" w:after="50"/>
-        <w:rPr/>
-      </w:pPr>
-      <w:r>
-        <w:rPr/>
-      </w:r>
-    </w:p>
-    <w:p>
-      <w:pPr>
-        <w:pStyle w:val="References"/>
-        <w:tabs>
-          <w:tab w:val="clear" w:pos="360"/>
-        </w:tabs>
-        <w:spacing w:before="0" w:after="50"/>
-        <w:rPr/>
-      </w:pPr>
-      <w:r>
-        <w:rPr/>
-      </w:r>
-    </w:p>
-    <w:p>
-      <w:pPr>
-        <w:pStyle w:val="References"/>
-        <w:tabs>
-          <w:tab w:val="clear" w:pos="360"/>
-        </w:tabs>
-        <w:spacing w:before="0" w:after="50"/>
-        <w:rPr/>
-      </w:pPr>
-      <w:r>
-        <w:rPr/>
-      </w:r>
-    </w:p>
-    <w:p>
-      <w:pPr>
-        <w:pStyle w:val="References"/>
-        <w:tabs>
-          <w:tab w:val="clear" w:pos="360"/>
-        </w:tabs>
-        <w:spacing w:before="0" w:after="50"/>
-        <w:rPr/>
-      </w:pPr>
-      <w:r>
-        <w:rPr/>
-      </w:r>
-    </w:p>
-    <w:p>
-      <w:pPr>
-        <w:pStyle w:val="References"/>
-        <w:tabs>
-          <w:tab w:val="clear" w:pos="360"/>
-        </w:tabs>
-        <w:spacing w:before="0" w:after="50"/>
-        <w:rPr/>
-      </w:pPr>
-      <w:r>
-        <w:rPr/>
-      </w:r>
-    </w:p>
-    <w:p>
-      <w:pPr>
-        <w:pStyle w:val="References"/>
-        <w:tabs>
-          <w:tab w:val="clear" w:pos="360"/>
-        </w:tabs>
-        <w:spacing w:before="0" w:after="50"/>
-        <w:rPr/>
-      </w:pPr>
-      <w:r>
-        <w:rPr/>
       </w:r>
     </w:p>
     <w:p>
@@ -7879,11 +6924,19 @@
         </w:sectPr>
       </w:pPr>
     </w:p>
+    <w:p>
+      <w:pPr>
+        <w:pStyle w:val="Normal"/>
+        <w:rPr/>
+      </w:pPr>
+      <w:r>
+        <w:rPr/>
+      </w:r>
+    </w:p>
     <w:sectPr>
       <w:type w:val="continuous"/>
       <w:pgSz w:w="11906" w:h="16838"/>
       <w:pgMar w:left="893" w:right="893" w:header="0" w:top="540" w:footer="0" w:bottom="0" w:gutter="0"/>
-      <w:pgNumType w:fmt="decimal"/>
       <w:formProt w:val="false"/>
       <w:textDirection w:val="lrTb"/>
       <w:docGrid w:type="default" w:linePitch="360" w:charSpace="16384"/>

</xml_diff>